<commit_message>
Text v21 WIP and Changelog
</commit_message>
<xml_diff>
--- a/Texto/Mestrado_Thiago_Nunes_V20.docx
+++ b/Texto/Mestrado_Thiago_Nunes_V20.docx
@@ -119,7 +119,14 @@
           <w:rFonts w:ascii="Arial" w:eastAsia="Arial" w:hAnsi="Arial" w:cs="Arial"/>
           <w:szCs w:val="24"/>
         </w:rPr>
-        <w:t>14</w:t>
+        <w:t>1</w:t>
+      </w:r>
+      <w:r>
+        <w:rPr>
+          <w:rFonts w:ascii="Arial" w:eastAsia="Arial" w:hAnsi="Arial" w:cs="Arial"/>
+          <w:szCs w:val="24"/>
+        </w:rPr>
+        <w:t>5</w:t>
       </w:r>
       <w:r>
         <w:rPr>
@@ -1239,7 +1246,30 @@
                 <w:rFonts w:ascii="Arial" w:hAnsi="Arial" w:cs="Arial"/>
                 <w:sz w:val="22"/>
               </w:rPr>
-              <w:t>Thiago do Carmo Nunes – 202</w:t>
+              <w:t xml:space="preserve">Thiago do Carmo Nunes – </w:t>
+            </w:r>
+            <w:proofErr w:type="gramStart"/>
+            <w:r>
+              <w:rPr>
+                <w:rFonts w:ascii="Arial" w:hAnsi="Arial" w:cs="Arial"/>
+                <w:sz w:val="22"/>
+              </w:rPr>
+              <w:t>Julho</w:t>
+            </w:r>
+            <w:proofErr w:type="gramEnd"/>
+            <w:r>
+              <w:rPr>
+                <w:rFonts w:ascii="Arial" w:hAnsi="Arial" w:cs="Arial"/>
+                <w:sz w:val="22"/>
+              </w:rPr>
+              <w:t>/</w:t>
+            </w:r>
+            <w:r>
+              <w:rPr>
+                <w:rFonts w:ascii="Arial" w:hAnsi="Arial" w:cs="Arial"/>
+                <w:sz w:val="22"/>
+              </w:rPr>
+              <w:t>202</w:t>
             </w:r>
             <w:r>
               <w:rPr>
@@ -1351,7 +1381,14 @@
                 <w:rFonts w:ascii="Arial" w:hAnsi="Arial" w:cs="Arial"/>
                 <w:sz w:val="22"/>
               </w:rPr>
-              <w:t xml:space="preserve"> São Bernardo do Campo, 2021</w:t>
+              <w:t xml:space="preserve"> São Bernardo do Campo, 202</w:t>
+            </w:r>
+            <w:r>
+              <w:rPr>
+                <w:rFonts w:ascii="Arial" w:hAnsi="Arial" w:cs="Arial"/>
+                <w:sz w:val="22"/>
+              </w:rPr>
+              <w:t>2</w:t>
             </w:r>
           </w:p>
           <w:p>
@@ -1717,7 +1754,17 @@
                 <w:szCs w:val="24"/>
                 <w:u w:val="single"/>
               </w:rPr>
-              <w:t>14</w:t>
+              <w:t>1</w:t>
+            </w:r>
+            <w:r>
+              <w:rPr>
+                <w:rFonts w:ascii="Arial" w:hAnsi="Arial" w:cs="Arial"/>
+                <w:b/>
+                <w:bCs/>
+                <w:szCs w:val="24"/>
+                <w:u w:val="single"/>
+              </w:rPr>
+              <w:t>5</w:t>
             </w:r>
             <w:r>
               <w:rPr>
@@ -2261,7 +2308,13 @@
         <w:rPr>
           <w:u w:val="single"/>
         </w:rPr>
-        <w:t>14</w:t>
+        <w:t>1</w:t>
+      </w:r>
+      <w:r>
+        <w:rPr>
+          <w:u w:val="single"/>
+        </w:rPr>
+        <w:t>5</w:t>
       </w:r>
       <w:r>
         <w:rPr>
@@ -2365,10 +2418,13 @@
         <w:t>concluir</w:t>
       </w:r>
       <w:r>
-        <w:t>. Ao meu orientador Guilherme que</w:t>
-      </w:r>
-      <w:r>
-        <w:t xml:space="preserve"> esteve sempre presente quando necessitei de ajuda.</w:t>
+        <w:t xml:space="preserve">. Ao meu orientador Guilherme </w:t>
+      </w:r>
+      <w:r>
+        <w:t xml:space="preserve">por toda sabedoria transmitida e por estar </w:t>
+      </w:r>
+      <w:r>
+        <w:t>sempre presente.</w:t>
       </w:r>
       <w:r>
         <w:t xml:space="preserve"> Ao professor </w:t>
@@ -2487,10 +2543,7 @@
         <w:t xml:space="preserve"> simulações foi realizado um experimento de modelagem com </w:t>
       </w:r>
       <w:r>
-        <w:t>séries temporais</w:t>
-      </w:r>
-      <w:r>
-        <w:t xml:space="preserve"> </w:t>
+        <w:t xml:space="preserve">séries temporais </w:t>
       </w:r>
       <w:r>
         <w:t xml:space="preserve">reais </w:t>
@@ -2514,7 +2567,7 @@
         <w:t xml:space="preserve"> média </w:t>
       </w:r>
       <w:r>
-        <w:t>semelhante</w:t>
+        <w:t>equivalente</w:t>
       </w:r>
       <w:r>
         <w:t xml:space="preserve"> dentro dos intervalos de confiança </w:t>
@@ -2529,7 +2582,25 @@
         <w:t xml:space="preserve"> </w:t>
       </w:r>
       <w:r>
-        <w:t>No experimento com dados reais a conclusão obtida está alinhada ao observado nas simulações, a capacidade preditiva dos modelos foi similar dentro dos intervalos de confiança da média</w:t>
+        <w:t>No experimento com dados reais</w:t>
+      </w:r>
+      <w:r>
+        <w:t xml:space="preserve"> </w:t>
+      </w:r>
+      <w:r>
+        <w:t>a capacidade preditiva dos modelos foi similar dentro dos intervalos de confiança da média</w:t>
+      </w:r>
+      <w:r>
+        <w:t>, alinhado</w:t>
+      </w:r>
+      <w:r>
+        <w:t xml:space="preserve"> a conclusão obtida </w:t>
+      </w:r>
+      <w:r>
+        <w:t>via</w:t>
+      </w:r>
+      <w:r>
+        <w:t xml:space="preserve"> simulações</w:t>
       </w:r>
       <w:r>
         <w:t>.</w:t>
@@ -2544,7 +2615,10 @@
         <w:t xml:space="preserve">Os resultados </w:t>
       </w:r>
       <w:r>
-        <w:t>estão alinhados</w:t>
+        <w:t xml:space="preserve">também se mostraram </w:t>
+      </w:r>
+      <w:r>
+        <w:t>alinhados</w:t>
       </w:r>
       <w:r>
         <w:t xml:space="preserve"> com as práticas de mercado onde mesmo sabendo a especificação teórica mais adequada ao conjunto de dados no treinamento, deve-se atentar para experimentos de performance fora da amostra para maior assertividade nas predições.</w:t>
@@ -2940,11 +3014,6 @@
       <w:r>
         <w:t xml:space="preserve"> insights.</w:t>
       </w:r>
-    </w:p>
-    <w:p>
-      <w:pPr>
-        <w:pStyle w:val="Mestrado"/>
-      </w:pPr>
     </w:p>
     <w:p>
       <w:pPr>
@@ -6046,7 +6115,7 @@
           <w:r>
             <w:fldChar w:fldCharType="separate"/>
           </w:r>
-          <w:hyperlink w:anchor="_Toc97799035" w:history="1">
+          <w:hyperlink w:anchor="_Toc106614864" w:history="1">
             <w:r>
               <w:rPr>
                 <w:rStyle w:val="Hyperlink"/>
@@ -6089,7 +6158,7 @@
                 <w:noProof/>
                 <w:webHidden/>
               </w:rPr>
-              <w:instrText xml:space="preserve"> PAGEREF _Toc97799035 \h </w:instrText>
+              <w:instrText xml:space="preserve"> PAGEREF _Toc106614864 \h </w:instrText>
             </w:r>
             <w:r>
               <w:rPr>
@@ -6134,13 +6203,13 @@
               <w:lang w:eastAsia="pt-BR"/>
             </w:rPr>
           </w:pPr>
-          <w:hyperlink w:anchor="_Toc97799036" w:history="1">
+          <w:hyperlink w:anchor="_Toc106614865" w:history="1">
             <w:r>
               <w:rPr>
                 <w:rStyle w:val="Hyperlink"/>
                 <w:noProof/>
               </w:rPr>
-              <w:t>2)</w:t>
+              <w:t>a)</w:t>
             </w:r>
             <w:r>
               <w:rPr>
@@ -6156,7 +6225,7 @@
                 <w:rStyle w:val="Hyperlink"/>
                 <w:noProof/>
               </w:rPr>
-              <w:t>Revisão Bibliográfica</w:t>
+              <w:t>Linha do Tempo</w:t>
             </w:r>
             <w:r>
               <w:rPr>
@@ -6177,7 +6246,7 @@
                 <w:noProof/>
                 <w:webHidden/>
               </w:rPr>
-              <w:instrText xml:space="preserve"> PAGEREF _Toc97799036 \h </w:instrText>
+              <w:instrText xml:space="preserve"> PAGEREF _Toc106614865 \h </w:instrText>
             </w:r>
             <w:r>
               <w:rPr>
@@ -6197,7 +6266,7 @@
                 <w:noProof/>
                 <w:webHidden/>
               </w:rPr>
-              <w:t>3</w:t>
+              <w:t>1</w:t>
             </w:r>
             <w:r>
               <w:rPr>
@@ -6222,13 +6291,13 @@
               <w:lang w:eastAsia="pt-BR"/>
             </w:rPr>
           </w:pPr>
-          <w:hyperlink w:anchor="_Toc97799037" w:history="1">
+          <w:hyperlink w:anchor="_Toc106614866" w:history="1">
             <w:r>
               <w:rPr>
                 <w:rStyle w:val="Hyperlink"/>
                 <w:noProof/>
               </w:rPr>
-              <w:t>3)</w:t>
+              <w:t>b)</w:t>
             </w:r>
             <w:r>
               <w:rPr>
@@ -6244,7 +6313,7 @@
                 <w:rStyle w:val="Hyperlink"/>
                 <w:noProof/>
               </w:rPr>
-              <w:t>Metodologia</w:t>
+              <w:t>Problema e Objetivo</w:t>
             </w:r>
             <w:r>
               <w:rPr>
@@ -6265,7 +6334,7 @@
                 <w:noProof/>
                 <w:webHidden/>
               </w:rPr>
-              <w:instrText xml:space="preserve"> PAGEREF _Toc97799037 \h </w:instrText>
+              <w:instrText xml:space="preserve"> PAGEREF _Toc106614866 \h </w:instrText>
             </w:r>
             <w:r>
               <w:rPr>
@@ -6285,238 +6354,7 @@
                 <w:noProof/>
                 <w:webHidden/>
               </w:rPr>
-              <w:t>5</w:t>
-            </w:r>
-            <w:r>
-              <w:rPr>
-                <w:noProof/>
-                <w:webHidden/>
-              </w:rPr>
-              <w:fldChar w:fldCharType="end"/>
-            </w:r>
-          </w:hyperlink>
-        </w:p>
-        <w:p>
-          <w:pPr>
-            <w:pStyle w:val="Sumrio1"/>
-            <w:numPr>
-              <w:ilvl w:val="0"/>
-              <w:numId w:val="41"/>
-            </w:numPr>
-            <w:tabs>
-              <w:tab w:val="left" w:pos="440"/>
-              <w:tab w:val="right" w:leader="dot" w:pos="8494"/>
-            </w:tabs>
-            <w:rPr>
-              <w:rFonts w:eastAsiaTheme="minorEastAsia"/>
-              <w:noProof/>
-              <w:sz w:val="22"/>
-              <w:lang w:eastAsia="pt-BR"/>
-            </w:rPr>
-          </w:pPr>
-          <w:hyperlink w:anchor="_Toc97799038" w:history="1">
-            <w:r>
-              <w:rPr>
-                <w:rStyle w:val="Hyperlink"/>
-                <w:noProof/>
-                <w:color w:val="auto"/>
-              </w:rPr>
-              <w:t>Design dos Modelos</w:t>
-            </w:r>
-            <w:r>
-              <w:rPr>
-                <w:noProof/>
-                <w:webHidden/>
-              </w:rPr>
-              <w:tab/>
-            </w:r>
-            <w:r>
-              <w:rPr>
-                <w:noProof/>
-                <w:webHidden/>
-              </w:rPr>
-              <w:fldChar w:fldCharType="begin"/>
-            </w:r>
-            <w:r>
-              <w:rPr>
-                <w:noProof/>
-                <w:webHidden/>
-              </w:rPr>
-              <w:instrText xml:space="preserve"> PAGEREF _Toc97799038 \h </w:instrText>
-            </w:r>
-            <w:r>
-              <w:rPr>
-                <w:noProof/>
-                <w:webHidden/>
-              </w:rPr>
-            </w:r>
-            <w:r>
-              <w:rPr>
-                <w:noProof/>
-                <w:webHidden/>
-              </w:rPr>
-              <w:fldChar w:fldCharType="separate"/>
-            </w:r>
-            <w:r>
-              <w:rPr>
-                <w:noProof/>
-                <w:webHidden/>
-              </w:rPr>
-              <w:t>5</w:t>
-            </w:r>
-            <w:r>
-              <w:rPr>
-                <w:noProof/>
-                <w:webHidden/>
-              </w:rPr>
-              <w:fldChar w:fldCharType="end"/>
-            </w:r>
-          </w:hyperlink>
-        </w:p>
-        <w:p>
-          <w:pPr>
-            <w:pStyle w:val="Sumrio1"/>
-            <w:numPr>
-              <w:ilvl w:val="0"/>
-              <w:numId w:val="41"/>
-            </w:numPr>
-            <w:tabs>
-              <w:tab w:val="left" w:pos="440"/>
-              <w:tab w:val="right" w:leader="dot" w:pos="8494"/>
-            </w:tabs>
-            <w:rPr>
-              <w:rFonts w:eastAsiaTheme="minorEastAsia"/>
-              <w:noProof/>
-              <w:sz w:val="22"/>
-              <w:lang w:eastAsia="pt-BR"/>
-            </w:rPr>
-          </w:pPr>
-          <w:hyperlink w:anchor="_Toc97799039" w:history="1">
-            <w:r>
-              <w:rPr>
-                <w:rStyle w:val="Hyperlink"/>
-                <w:noProof/>
-                <w:color w:val="auto"/>
-              </w:rPr>
-              <w:t>Metodologia de Simulação</w:t>
-            </w:r>
-            <w:r>
-              <w:rPr>
-                <w:noProof/>
-                <w:webHidden/>
-              </w:rPr>
-              <w:tab/>
-            </w:r>
-            <w:r>
-              <w:rPr>
-                <w:noProof/>
-                <w:webHidden/>
-              </w:rPr>
-              <w:fldChar w:fldCharType="begin"/>
-            </w:r>
-            <w:r>
-              <w:rPr>
-                <w:noProof/>
-                <w:webHidden/>
-              </w:rPr>
-              <w:instrText xml:space="preserve"> PAGEREF _Toc97799039 \h </w:instrText>
-            </w:r>
-            <w:r>
-              <w:rPr>
-                <w:noProof/>
-                <w:webHidden/>
-              </w:rPr>
-            </w:r>
-            <w:r>
-              <w:rPr>
-                <w:noProof/>
-                <w:webHidden/>
-              </w:rPr>
-              <w:fldChar w:fldCharType="separate"/>
-            </w:r>
-            <w:r>
-              <w:rPr>
-                <w:noProof/>
-                <w:webHidden/>
-              </w:rPr>
-              <w:t>7</w:t>
-            </w:r>
-            <w:r>
-              <w:rPr>
-                <w:noProof/>
-                <w:webHidden/>
-              </w:rPr>
-              <w:fldChar w:fldCharType="end"/>
-            </w:r>
-          </w:hyperlink>
-        </w:p>
-        <w:p>
-          <w:pPr>
-            <w:pStyle w:val="Sumrio1"/>
-            <w:numPr>
-              <w:ilvl w:val="0"/>
-              <w:numId w:val="41"/>
-            </w:numPr>
-            <w:tabs>
-              <w:tab w:val="left" w:pos="440"/>
-              <w:tab w:val="right" w:leader="dot" w:pos="8494"/>
-            </w:tabs>
-            <w:rPr>
-              <w:rFonts w:eastAsiaTheme="minorEastAsia"/>
-              <w:noProof/>
-              <w:sz w:val="22"/>
-              <w:lang w:eastAsia="pt-BR"/>
-            </w:rPr>
-          </w:pPr>
-          <w:hyperlink w:anchor="_Toc97799040" w:history="1">
-            <w:r>
-              <w:rPr>
-                <w:rStyle w:val="Hyperlink"/>
-                <w:noProof/>
-                <w:color w:val="auto"/>
-              </w:rPr>
-              <w:t>Validação dos Modelos</w:t>
-            </w:r>
-            <w:r>
-              <w:rPr>
-                <w:noProof/>
-                <w:webHidden/>
-              </w:rPr>
-              <w:tab/>
-            </w:r>
-            <w:r>
-              <w:rPr>
-                <w:noProof/>
-                <w:webHidden/>
-              </w:rPr>
-              <w:fldChar w:fldCharType="begin"/>
-            </w:r>
-            <w:r>
-              <w:rPr>
-                <w:noProof/>
-                <w:webHidden/>
-              </w:rPr>
-              <w:instrText xml:space="preserve"> PAGEREF _Toc97799040 \h </w:instrText>
-            </w:r>
-            <w:r>
-              <w:rPr>
-                <w:noProof/>
-                <w:webHidden/>
-              </w:rPr>
-            </w:r>
-            <w:r>
-              <w:rPr>
-                <w:noProof/>
-                <w:webHidden/>
-              </w:rPr>
-              <w:fldChar w:fldCharType="separate"/>
-            </w:r>
-            <w:r>
-              <w:rPr>
-                <w:noProof/>
-                <w:webHidden/>
-              </w:rPr>
-              <w:t>10</w:t>
+              <w:t>3</w:t>
             </w:r>
             <w:r>
               <w:rPr>
@@ -6541,13 +6379,13 @@
               <w:lang w:eastAsia="pt-BR"/>
             </w:rPr>
           </w:pPr>
-          <w:hyperlink w:anchor="_Toc97799041" w:history="1">
+          <w:hyperlink w:anchor="_Toc106614867" w:history="1">
             <w:r>
               <w:rPr>
                 <w:rStyle w:val="Hyperlink"/>
                 <w:noProof/>
               </w:rPr>
-              <w:t>4)</w:t>
+              <w:t>2)</w:t>
             </w:r>
             <w:r>
               <w:rPr>
@@ -6563,7 +6401,7 @@
                 <w:rStyle w:val="Hyperlink"/>
                 <w:noProof/>
               </w:rPr>
-              <w:t>Resultados</w:t>
+              <w:t>Revisão Bibliográfica</w:t>
             </w:r>
             <w:r>
               <w:rPr>
@@ -6584,7 +6422,7 @@
                 <w:noProof/>
                 <w:webHidden/>
               </w:rPr>
-              <w:instrText xml:space="preserve"> PAGEREF _Toc97799041 \h </w:instrText>
+              <w:instrText xml:space="preserve"> PAGEREF _Toc106614867 \h </w:instrText>
             </w:r>
             <w:r>
               <w:rPr>
@@ -6604,7 +6442,7 @@
                 <w:noProof/>
                 <w:webHidden/>
               </w:rPr>
-              <w:t>12</w:t>
+              <w:t>3</w:t>
             </w:r>
             <w:r>
               <w:rPr>
@@ -6629,13 +6467,13 @@
               <w:lang w:eastAsia="pt-BR"/>
             </w:rPr>
           </w:pPr>
-          <w:hyperlink w:anchor="_Toc97799042" w:history="1">
+          <w:hyperlink w:anchor="_Toc106614868" w:history="1">
             <w:r>
               <w:rPr>
                 <w:rStyle w:val="Hyperlink"/>
                 <w:noProof/>
               </w:rPr>
-              <w:t>5)</w:t>
+              <w:t>3)</w:t>
             </w:r>
             <w:r>
               <w:rPr>
@@ -6651,7 +6489,7 @@
                 <w:rStyle w:val="Hyperlink"/>
                 <w:noProof/>
               </w:rPr>
-              <w:t>Conclusões</w:t>
+              <w:t>Metodologia</w:t>
             </w:r>
             <w:r>
               <w:rPr>
@@ -6672,7 +6510,7 @@
                 <w:noProof/>
                 <w:webHidden/>
               </w:rPr>
-              <w:instrText xml:space="preserve"> PAGEREF _Toc97799042 \h </w:instrText>
+              <w:instrText xml:space="preserve"> PAGEREF _Toc106614868 \h </w:instrText>
             </w:r>
             <w:r>
               <w:rPr>
@@ -6692,7 +6530,7 @@
                 <w:noProof/>
                 <w:webHidden/>
               </w:rPr>
-              <w:t>22</w:t>
+              <w:t>6</w:t>
             </w:r>
             <w:r>
               <w:rPr>
@@ -6717,13 +6555,13 @@
               <w:lang w:eastAsia="pt-BR"/>
             </w:rPr>
           </w:pPr>
-          <w:hyperlink w:anchor="_Toc97799043" w:history="1">
+          <w:hyperlink w:anchor="_Toc106614869" w:history="1">
             <w:r>
               <w:rPr>
                 <w:rStyle w:val="Hyperlink"/>
                 <w:noProof/>
               </w:rPr>
-              <w:t>6)</w:t>
+              <w:t>a)</w:t>
             </w:r>
             <w:r>
               <w:rPr>
@@ -6739,7 +6577,7 @@
                 <w:rStyle w:val="Hyperlink"/>
                 <w:noProof/>
               </w:rPr>
-              <w:t>Referências</w:t>
+              <w:t>Design dos Modelos</w:t>
             </w:r>
             <w:r>
               <w:rPr>
@@ -6760,7 +6598,7 @@
                 <w:noProof/>
                 <w:webHidden/>
               </w:rPr>
-              <w:instrText xml:space="preserve"> PAGEREF _Toc97799043 \h </w:instrText>
+              <w:instrText xml:space="preserve"> PAGEREF _Toc106614869 \h </w:instrText>
             </w:r>
             <w:r>
               <w:rPr>
@@ -6780,7 +6618,7 @@
                 <w:noProof/>
                 <w:webHidden/>
               </w:rPr>
-              <w:t>23</w:t>
+              <w:t>6</w:t>
             </w:r>
             <w:r>
               <w:rPr>
@@ -6805,13 +6643,13 @@
               <w:lang w:eastAsia="pt-BR"/>
             </w:rPr>
           </w:pPr>
-          <w:hyperlink w:anchor="_Toc97799044" w:history="1">
+          <w:hyperlink w:anchor="_Toc106614870" w:history="1">
             <w:r>
               <w:rPr>
                 <w:rStyle w:val="Hyperlink"/>
                 <w:noProof/>
               </w:rPr>
-              <w:t>7)</w:t>
+              <w:t>b)</w:t>
             </w:r>
             <w:r>
               <w:rPr>
@@ -6827,7 +6665,7 @@
                 <w:rStyle w:val="Hyperlink"/>
                 <w:noProof/>
               </w:rPr>
-              <w:t>Apêndice</w:t>
+              <w:t>Metodologia de Simulação</w:t>
             </w:r>
             <w:r>
               <w:rPr>
@@ -6848,7 +6686,7 @@
                 <w:noProof/>
                 <w:webHidden/>
               </w:rPr>
-              <w:instrText xml:space="preserve"> PAGEREF _Toc97799044 \h </w:instrText>
+              <w:instrText xml:space="preserve"> PAGEREF _Toc106614870 \h </w:instrText>
             </w:r>
             <w:r>
               <w:rPr>
@@ -6868,7 +6706,7 @@
                 <w:noProof/>
                 <w:webHidden/>
               </w:rPr>
-              <w:t>26</w:t>
+              <w:t>9</w:t>
             </w:r>
             <w:r>
               <w:rPr>
@@ -6893,13 +6731,13 @@
               <w:lang w:eastAsia="pt-BR"/>
             </w:rPr>
           </w:pPr>
-          <w:hyperlink w:anchor="_Toc97799045" w:history="1">
+          <w:hyperlink w:anchor="_Toc106614871" w:history="1">
             <w:r>
               <w:rPr>
                 <w:rStyle w:val="Hyperlink"/>
                 <w:noProof/>
               </w:rPr>
-              <w:t>8)</w:t>
+              <w:t>c)</w:t>
             </w:r>
             <w:r>
               <w:rPr>
@@ -6915,7 +6753,7 @@
                 <w:rStyle w:val="Hyperlink"/>
                 <w:noProof/>
               </w:rPr>
-              <w:t>Repositório</w:t>
+              <w:t>Validação dos Modelos</w:t>
             </w:r>
             <w:r>
               <w:rPr>
@@ -6936,7 +6774,7 @@
                 <w:noProof/>
                 <w:webHidden/>
               </w:rPr>
-              <w:instrText xml:space="preserve"> PAGEREF _Toc97799045 \h </w:instrText>
+              <w:instrText xml:space="preserve"> PAGEREF _Toc106614871 \h </w:instrText>
             </w:r>
             <w:r>
               <w:rPr>
@@ -6956,7 +6794,447 @@
                 <w:noProof/>
                 <w:webHidden/>
               </w:rPr>
-              <w:t>38</w:t>
+              <w:t>11</w:t>
+            </w:r>
+            <w:r>
+              <w:rPr>
+                <w:noProof/>
+                <w:webHidden/>
+              </w:rPr>
+              <w:fldChar w:fldCharType="end"/>
+            </w:r>
+          </w:hyperlink>
+        </w:p>
+        <w:p>
+          <w:pPr>
+            <w:pStyle w:val="Sumrio1"/>
+            <w:tabs>
+              <w:tab w:val="left" w:pos="440"/>
+              <w:tab w:val="right" w:leader="dot" w:pos="8494"/>
+            </w:tabs>
+            <w:rPr>
+              <w:rFonts w:eastAsiaTheme="minorEastAsia"/>
+              <w:noProof/>
+              <w:sz w:val="22"/>
+              <w:lang w:eastAsia="pt-BR"/>
+            </w:rPr>
+          </w:pPr>
+          <w:hyperlink w:anchor="_Toc106614872" w:history="1">
+            <w:r>
+              <w:rPr>
+                <w:rStyle w:val="Hyperlink"/>
+                <w:noProof/>
+              </w:rPr>
+              <w:t>4)</w:t>
+            </w:r>
+            <w:r>
+              <w:rPr>
+                <w:rFonts w:eastAsiaTheme="minorEastAsia"/>
+                <w:noProof/>
+                <w:sz w:val="22"/>
+                <w:lang w:eastAsia="pt-BR"/>
+              </w:rPr>
+              <w:tab/>
+            </w:r>
+            <w:r>
+              <w:rPr>
+                <w:rStyle w:val="Hyperlink"/>
+                <w:noProof/>
+              </w:rPr>
+              <w:t>Resultados</w:t>
+            </w:r>
+            <w:r>
+              <w:rPr>
+                <w:noProof/>
+                <w:webHidden/>
+              </w:rPr>
+              <w:tab/>
+            </w:r>
+            <w:r>
+              <w:rPr>
+                <w:noProof/>
+                <w:webHidden/>
+              </w:rPr>
+              <w:fldChar w:fldCharType="begin"/>
+            </w:r>
+            <w:r>
+              <w:rPr>
+                <w:noProof/>
+                <w:webHidden/>
+              </w:rPr>
+              <w:instrText xml:space="preserve"> PAGEREF _Toc106614872 \h </w:instrText>
+            </w:r>
+            <w:r>
+              <w:rPr>
+                <w:noProof/>
+                <w:webHidden/>
+              </w:rPr>
+            </w:r>
+            <w:r>
+              <w:rPr>
+                <w:noProof/>
+                <w:webHidden/>
+              </w:rPr>
+              <w:fldChar w:fldCharType="separate"/>
+            </w:r>
+            <w:r>
+              <w:rPr>
+                <w:noProof/>
+                <w:webHidden/>
+              </w:rPr>
+              <w:t>14</w:t>
+            </w:r>
+            <w:r>
+              <w:rPr>
+                <w:noProof/>
+                <w:webHidden/>
+              </w:rPr>
+              <w:fldChar w:fldCharType="end"/>
+            </w:r>
+          </w:hyperlink>
+        </w:p>
+        <w:p>
+          <w:pPr>
+            <w:pStyle w:val="Sumrio1"/>
+            <w:tabs>
+              <w:tab w:val="left" w:pos="440"/>
+              <w:tab w:val="right" w:leader="dot" w:pos="8494"/>
+            </w:tabs>
+            <w:rPr>
+              <w:rFonts w:eastAsiaTheme="minorEastAsia"/>
+              <w:noProof/>
+              <w:sz w:val="22"/>
+              <w:lang w:eastAsia="pt-BR"/>
+            </w:rPr>
+          </w:pPr>
+          <w:hyperlink w:anchor="_Toc106614873" w:history="1">
+            <w:r>
+              <w:rPr>
+                <w:rStyle w:val="Hyperlink"/>
+                <w:noProof/>
+              </w:rPr>
+              <w:t>5)</w:t>
+            </w:r>
+            <w:r>
+              <w:rPr>
+                <w:rFonts w:eastAsiaTheme="minorEastAsia"/>
+                <w:noProof/>
+                <w:sz w:val="22"/>
+                <w:lang w:eastAsia="pt-BR"/>
+              </w:rPr>
+              <w:tab/>
+            </w:r>
+            <w:r>
+              <w:rPr>
+                <w:rStyle w:val="Hyperlink"/>
+                <w:noProof/>
+              </w:rPr>
+              <w:t>Conclusões</w:t>
+            </w:r>
+            <w:r>
+              <w:rPr>
+                <w:noProof/>
+                <w:webHidden/>
+              </w:rPr>
+              <w:tab/>
+            </w:r>
+            <w:r>
+              <w:rPr>
+                <w:noProof/>
+                <w:webHidden/>
+              </w:rPr>
+              <w:fldChar w:fldCharType="begin"/>
+            </w:r>
+            <w:r>
+              <w:rPr>
+                <w:noProof/>
+                <w:webHidden/>
+              </w:rPr>
+              <w:instrText xml:space="preserve"> PAGEREF _Toc106614873 \h </w:instrText>
+            </w:r>
+            <w:r>
+              <w:rPr>
+                <w:noProof/>
+                <w:webHidden/>
+              </w:rPr>
+            </w:r>
+            <w:r>
+              <w:rPr>
+                <w:noProof/>
+                <w:webHidden/>
+              </w:rPr>
+              <w:fldChar w:fldCharType="separate"/>
+            </w:r>
+            <w:r>
+              <w:rPr>
+                <w:noProof/>
+                <w:webHidden/>
+              </w:rPr>
+              <w:t>24</w:t>
+            </w:r>
+            <w:r>
+              <w:rPr>
+                <w:noProof/>
+                <w:webHidden/>
+              </w:rPr>
+              <w:fldChar w:fldCharType="end"/>
+            </w:r>
+          </w:hyperlink>
+        </w:p>
+        <w:p>
+          <w:pPr>
+            <w:pStyle w:val="Sumrio1"/>
+            <w:tabs>
+              <w:tab w:val="left" w:pos="440"/>
+              <w:tab w:val="right" w:leader="dot" w:pos="8494"/>
+            </w:tabs>
+            <w:rPr>
+              <w:rFonts w:eastAsiaTheme="minorEastAsia"/>
+              <w:noProof/>
+              <w:sz w:val="22"/>
+              <w:lang w:eastAsia="pt-BR"/>
+            </w:rPr>
+          </w:pPr>
+          <w:hyperlink w:anchor="_Toc106614874" w:history="1">
+            <w:r>
+              <w:rPr>
+                <w:rStyle w:val="Hyperlink"/>
+                <w:noProof/>
+              </w:rPr>
+              <w:t>6)</w:t>
+            </w:r>
+            <w:r>
+              <w:rPr>
+                <w:rFonts w:eastAsiaTheme="minorEastAsia"/>
+                <w:noProof/>
+                <w:sz w:val="22"/>
+                <w:lang w:eastAsia="pt-BR"/>
+              </w:rPr>
+              <w:tab/>
+            </w:r>
+            <w:r>
+              <w:rPr>
+                <w:rStyle w:val="Hyperlink"/>
+                <w:noProof/>
+              </w:rPr>
+              <w:t>Referências</w:t>
+            </w:r>
+            <w:r>
+              <w:rPr>
+                <w:noProof/>
+                <w:webHidden/>
+              </w:rPr>
+              <w:tab/>
+            </w:r>
+            <w:r>
+              <w:rPr>
+                <w:noProof/>
+                <w:webHidden/>
+              </w:rPr>
+              <w:fldChar w:fldCharType="begin"/>
+            </w:r>
+            <w:r>
+              <w:rPr>
+                <w:noProof/>
+                <w:webHidden/>
+              </w:rPr>
+              <w:instrText xml:space="preserve"> PAGEREF _Toc106614874 \h </w:instrText>
+            </w:r>
+            <w:r>
+              <w:rPr>
+                <w:noProof/>
+                <w:webHidden/>
+              </w:rPr>
+            </w:r>
+            <w:r>
+              <w:rPr>
+                <w:noProof/>
+                <w:webHidden/>
+              </w:rPr>
+              <w:fldChar w:fldCharType="separate"/>
+            </w:r>
+            <w:r>
+              <w:rPr>
+                <w:noProof/>
+                <w:webHidden/>
+              </w:rPr>
+              <w:t>25</w:t>
+            </w:r>
+            <w:r>
+              <w:rPr>
+                <w:noProof/>
+                <w:webHidden/>
+              </w:rPr>
+              <w:fldChar w:fldCharType="end"/>
+            </w:r>
+          </w:hyperlink>
+        </w:p>
+        <w:p>
+          <w:pPr>
+            <w:pStyle w:val="Sumrio1"/>
+            <w:tabs>
+              <w:tab w:val="left" w:pos="440"/>
+              <w:tab w:val="right" w:leader="dot" w:pos="8494"/>
+            </w:tabs>
+            <w:rPr>
+              <w:rFonts w:eastAsiaTheme="minorEastAsia"/>
+              <w:noProof/>
+              <w:sz w:val="22"/>
+              <w:lang w:eastAsia="pt-BR"/>
+            </w:rPr>
+          </w:pPr>
+          <w:hyperlink w:anchor="_Toc106614875" w:history="1">
+            <w:r>
+              <w:rPr>
+                <w:rStyle w:val="Hyperlink"/>
+                <w:noProof/>
+              </w:rPr>
+              <w:t>7)</w:t>
+            </w:r>
+            <w:r>
+              <w:rPr>
+                <w:rFonts w:eastAsiaTheme="minorEastAsia"/>
+                <w:noProof/>
+                <w:sz w:val="22"/>
+                <w:lang w:eastAsia="pt-BR"/>
+              </w:rPr>
+              <w:tab/>
+            </w:r>
+            <w:r>
+              <w:rPr>
+                <w:rStyle w:val="Hyperlink"/>
+                <w:noProof/>
+              </w:rPr>
+              <w:t>Apêndice</w:t>
+            </w:r>
+            <w:r>
+              <w:rPr>
+                <w:noProof/>
+                <w:webHidden/>
+              </w:rPr>
+              <w:tab/>
+            </w:r>
+            <w:r>
+              <w:rPr>
+                <w:noProof/>
+                <w:webHidden/>
+              </w:rPr>
+              <w:fldChar w:fldCharType="begin"/>
+            </w:r>
+            <w:r>
+              <w:rPr>
+                <w:noProof/>
+                <w:webHidden/>
+              </w:rPr>
+              <w:instrText xml:space="preserve"> PAGEREF _Toc106614875 \h </w:instrText>
+            </w:r>
+            <w:r>
+              <w:rPr>
+                <w:noProof/>
+                <w:webHidden/>
+              </w:rPr>
+            </w:r>
+            <w:r>
+              <w:rPr>
+                <w:noProof/>
+                <w:webHidden/>
+              </w:rPr>
+              <w:fldChar w:fldCharType="separate"/>
+            </w:r>
+            <w:r>
+              <w:rPr>
+                <w:noProof/>
+                <w:webHidden/>
+              </w:rPr>
+              <w:t>28</w:t>
+            </w:r>
+            <w:r>
+              <w:rPr>
+                <w:noProof/>
+                <w:webHidden/>
+              </w:rPr>
+              <w:fldChar w:fldCharType="end"/>
+            </w:r>
+          </w:hyperlink>
+        </w:p>
+        <w:p>
+          <w:pPr>
+            <w:pStyle w:val="Sumrio1"/>
+            <w:tabs>
+              <w:tab w:val="left" w:pos="440"/>
+              <w:tab w:val="right" w:leader="dot" w:pos="8494"/>
+            </w:tabs>
+            <w:rPr>
+              <w:rFonts w:eastAsiaTheme="minorEastAsia"/>
+              <w:noProof/>
+              <w:sz w:val="22"/>
+              <w:lang w:eastAsia="pt-BR"/>
+            </w:rPr>
+          </w:pPr>
+          <w:hyperlink w:anchor="_Toc106614876" w:history="1">
+            <w:r>
+              <w:rPr>
+                <w:rStyle w:val="Hyperlink"/>
+                <w:noProof/>
+              </w:rPr>
+              <w:t>8)</w:t>
+            </w:r>
+            <w:r>
+              <w:rPr>
+                <w:rFonts w:eastAsiaTheme="minorEastAsia"/>
+                <w:noProof/>
+                <w:sz w:val="22"/>
+                <w:lang w:eastAsia="pt-BR"/>
+              </w:rPr>
+              <w:tab/>
+            </w:r>
+            <w:r>
+              <w:rPr>
+                <w:rStyle w:val="Hyperlink"/>
+                <w:noProof/>
+              </w:rPr>
+              <w:t>Repositório</w:t>
+            </w:r>
+            <w:r>
+              <w:rPr>
+                <w:noProof/>
+                <w:webHidden/>
+              </w:rPr>
+              <w:tab/>
+            </w:r>
+            <w:r>
+              <w:rPr>
+                <w:noProof/>
+                <w:webHidden/>
+              </w:rPr>
+              <w:fldChar w:fldCharType="begin"/>
+            </w:r>
+            <w:r>
+              <w:rPr>
+                <w:noProof/>
+                <w:webHidden/>
+              </w:rPr>
+              <w:instrText xml:space="preserve"> PAGEREF _Toc106614876 \h </w:instrText>
+            </w:r>
+            <w:r>
+              <w:rPr>
+                <w:noProof/>
+                <w:webHidden/>
+              </w:rPr>
+            </w:r>
+            <w:r>
+              <w:rPr>
+                <w:noProof/>
+                <w:webHidden/>
+              </w:rPr>
+              <w:fldChar w:fldCharType="separate"/>
+            </w:r>
+            <w:r>
+              <w:rPr>
+                <w:noProof/>
+                <w:webHidden/>
+              </w:rPr>
+              <w:t>28</w:t>
             </w:r>
             <w:r>
               <w:rPr>
@@ -7025,7 +7303,7 @@
           <w:numId w:val="7"/>
         </w:numPr>
       </w:pPr>
-      <w:bookmarkStart w:id="2" w:name="_Toc97799035"/>
+      <w:bookmarkStart w:id="2" w:name="_Toc106614864"/>
       <w:r>
         <w:lastRenderedPageBreak/>
         <w:t>Introdução</w:t>
@@ -7183,8 +7461,13 @@
           <w:numId w:val="7"/>
         </w:numPr>
       </w:pPr>
+      <w:bookmarkStart w:id="3" w:name="_Toc106614865"/>
       <w:r>
         <w:t>Linha do Tempo</w:t>
+      </w:r>
+      <w:bookmarkEnd w:id="3"/>
+      <w:r>
+        <w:t xml:space="preserve"> dos Modelos</w:t>
       </w:r>
     </w:p>
     <w:p>
@@ -7524,10 +7807,12 @@
           <w:numId w:val="7"/>
         </w:numPr>
       </w:pPr>
+      <w:bookmarkStart w:id="4" w:name="_Toc106614866"/>
       <w:r>
         <w:lastRenderedPageBreak/>
         <w:t>Problema e Objetivo</w:t>
       </w:r>
+      <w:bookmarkEnd w:id="4"/>
     </w:p>
     <w:p>
       <w:pPr>
@@ -7712,13 +7997,7 @@
         <w:ind w:firstLine="360"/>
       </w:pPr>
       <w:r>
-        <w:t xml:space="preserve">Para validar as conclusões obtidas via simulações </w:t>
-      </w:r>
-      <w:r>
-        <w:t>será</w:t>
-      </w:r>
-      <w:r>
-        <w:t xml:space="preserve"> realizado um experimento de modelagem com séries temporais reais de cambio (USD/BRL) e inflação acumulada em 12 meses (IPCA).</w:t>
+        <w:t>Para validar as conclusões obtidas via simulações será realizado um experimento de modelagem com séries temporais reais de cambio (USD/BRL) e inflação acumulada em 12 meses (IPCA).</w:t>
       </w:r>
     </w:p>
     <w:p>
@@ -7763,7 +8042,7 @@
           <w:numId w:val="7"/>
         </w:numPr>
       </w:pPr>
-      <w:bookmarkStart w:id="3" w:name="_Toc97799036"/>
+      <w:bookmarkStart w:id="5" w:name="_Toc106614867"/>
       <w:r>
         <w:t xml:space="preserve">Revisão </w:t>
       </w:r>
@@ -7773,7 +8052,7 @@
       <w:r>
         <w:t>ibliográfica</w:t>
       </w:r>
-      <w:bookmarkEnd w:id="3"/>
+      <w:bookmarkEnd w:id="5"/>
     </w:p>
     <w:p/>
     <w:p>
@@ -7876,13 +8155,7 @@
         <w:t>utilizando a técnica de validação fora da amostra para testar a capacidade preditiva dos modelos</w:t>
       </w:r>
       <w:r>
-        <w:t xml:space="preserve"> com dados norte-americanos de </w:t>
-      </w:r>
-      <w:r>
-        <w:t>1959</w:t>
-      </w:r>
-      <w:r>
-        <w:t xml:space="preserve"> até 1999</w:t>
+        <w:t xml:space="preserve"> com dados norte-americanos de 1959 até 1999</w:t>
       </w:r>
       <w:r>
         <w:t xml:space="preserve">. </w:t>
@@ -7906,34 +8179,10 @@
         <w:t xml:space="preserve">Os autores concluíram que </w:t>
       </w:r>
       <w:r>
-        <w:t xml:space="preserve">quando os parâmetros do vetor de cointegração utilizado são estimados </w:t>
-      </w:r>
-      <w:r>
-        <w:t xml:space="preserve">o modelo VEC sempre </w:t>
-      </w:r>
-      <w:r>
-        <w:t xml:space="preserve">tem a capacidade preditiva pior </w:t>
-      </w:r>
-      <w:r>
-        <w:t xml:space="preserve">do que um modelo VAR em </w:t>
-      </w:r>
-      <w:r>
-        <w:t xml:space="preserve">primeiras </w:t>
-      </w:r>
-      <w:r>
-        <w:t>diferenças</w:t>
-      </w:r>
-      <w:r>
-        <w:t>.</w:t>
-      </w:r>
-      <w:r>
-        <w:t xml:space="preserve"> </w:t>
-      </w:r>
-      <w:r>
-        <w:t>Isso sugere que trabalhos anteriores que descobriram que os modelos VEC não preveem melhor do que os modelos VAR podem ser em parte devido à presença de erro de estimativa de parâmetro de vetor de cointegração</w:t>
-      </w:r>
-      <w:r>
-        <w:t xml:space="preserve">. Portanto isso sustenta a hipótese de que ao encontrar modelos VEC performando pior que VAR em períodos fora da amostra isso pode estar associado ao erro de estimação do vetor de cointegração e não que a estrutura de modelagem </w:t>
+        <w:t>quando os parâmetros do vetor de cointegração utilizado são estimados o modelo VEC sempre tem a capacidade preditiva pior do que um modelo VAR em primeiras diferenças.</w:t>
+      </w:r>
+      <w:r>
+        <w:t xml:space="preserve"> Isso sugere que trabalhos anteriores que descobriram que os modelos VEC não preveem melhor do que os modelos VAR podem ser em parte devido à presença de erro de estimativa de parâmetro de vetor de cointegração. Portanto isso sustenta a hipótese de que ao encontrar modelos VEC performando pior que VAR em períodos fora da amostra isso pode estar associado ao erro de estimação do vetor de cointegração e não que a estrutura de modelagem </w:t>
       </w:r>
       <w:r>
         <w:t>como um todo</w:t>
@@ -8489,11 +8738,11 @@
           <w:numId w:val="7"/>
         </w:numPr>
       </w:pPr>
-      <w:bookmarkStart w:id="4" w:name="_Toc97799037"/>
+      <w:bookmarkStart w:id="6" w:name="_Toc106614868"/>
       <w:r>
         <w:t>Metodologia</w:t>
       </w:r>
-      <w:bookmarkEnd w:id="4"/>
+      <w:bookmarkEnd w:id="6"/>
     </w:p>
     <w:p/>
     <w:p>
@@ -8504,11 +8753,11 @@
           <w:numId w:val="7"/>
         </w:numPr>
       </w:pPr>
-      <w:bookmarkStart w:id="5" w:name="_Toc97799038"/>
+      <w:bookmarkStart w:id="7" w:name="_Toc106614869"/>
       <w:r>
         <w:t>Design dos Modelos</w:t>
       </w:r>
-      <w:bookmarkEnd w:id="5"/>
+      <w:bookmarkEnd w:id="7"/>
     </w:p>
     <w:p/>
     <w:p/>
@@ -9011,8 +9260,8 @@
             </w:rPr>
             <m:t>(1</m:t>
           </m:r>
-          <w:bookmarkStart w:id="6" w:name="_heading=h.2et92p0" w:colFirst="0" w:colLast="0"/>
-          <w:bookmarkEnd w:id="6"/>
+          <w:bookmarkStart w:id="8" w:name="_heading=h.2et92p0" w:colFirst="0" w:colLast="0"/>
+          <w:bookmarkEnd w:id="8"/>
           <m:r>
             <w:rPr>
               <w:rFonts w:ascii="Cambria Math" w:eastAsiaTheme="minorEastAsia" w:hAnsi="Cambria Math"/>
@@ -14484,10 +14733,7 @@
         <w:ind w:firstLine="360"/>
       </w:pPr>
       <w:r>
-        <w:t>onde</w:t>
-      </w:r>
-      <w:r>
-        <w:t xml:space="preserve"> que</w:t>
+        <w:t>onde que</w:t>
       </w:r>
       <w:r>
         <w:rPr>
@@ -14572,11 +14818,11 @@
           <w:numId w:val="7"/>
         </w:numPr>
       </w:pPr>
-      <w:bookmarkStart w:id="7" w:name="_Toc97799039"/>
+      <w:bookmarkStart w:id="9" w:name="_Toc106614870"/>
       <w:r>
         <w:t>Metodologia de Simulação</w:t>
       </w:r>
-      <w:bookmarkEnd w:id="7"/>
+      <w:bookmarkEnd w:id="9"/>
     </w:p>
     <w:p>
       <w:pPr>
@@ -14888,33 +15134,20 @@
         <w:keepNext/>
         <w:jc w:val="center"/>
       </w:pPr>
-      <w:bookmarkStart w:id="8" w:name="_Ref96785419"/>
-      <w:bookmarkStart w:id="9" w:name="_Toc97798142"/>
+      <w:bookmarkStart w:id="10" w:name="_Ref96785419"/>
+      <w:bookmarkStart w:id="11" w:name="_Toc97798142"/>
       <w:r>
         <w:t xml:space="preserve">Tabela </w:t>
       </w:r>
-      <w:r>
-        <w:fldChar w:fldCharType="begin"/>
-      </w:r>
-      <w:r>
-        <w:instrText xml:space="preserve"> SEQ Tabela \* ARABIC </w:instrText>
-      </w:r>
-      <w:r>
-        <w:fldChar w:fldCharType="separate"/>
-      </w:r>
-      <w:r>
-        <w:rPr>
-          <w:noProof/>
-        </w:rPr>
-        <w:t>1</w:t>
-      </w:r>
-      <w:r>
-        <w:rPr>
-          <w:noProof/>
-        </w:rPr>
-        <w:fldChar w:fldCharType="end"/>
-      </w:r>
-      <w:bookmarkEnd w:id="8"/>
+      <w:fldSimple w:instr=" SEQ Tabela \* ARABIC ">
+        <w:r>
+          <w:rPr>
+            <w:noProof/>
+          </w:rPr>
+          <w:t>1</w:t>
+        </w:r>
+      </w:fldSimple>
+      <w:bookmarkEnd w:id="10"/>
       <w:r>
         <w:t xml:space="preserve"> - </w:t>
       </w:r>
@@ -14924,7 +15157,7 @@
       <w:r>
         <w:t xml:space="preserve"> de parâmetros da simulação</w:t>
       </w:r>
-      <w:bookmarkEnd w:id="9"/>
+      <w:bookmarkEnd w:id="11"/>
     </w:p>
     <w:tbl>
       <w:tblPr>
@@ -15422,41 +15655,28 @@
         <w:keepNext/>
         <w:jc w:val="center"/>
       </w:pPr>
-      <w:bookmarkStart w:id="10" w:name="_Ref96785472"/>
-      <w:bookmarkStart w:id="11" w:name="_Toc97798143"/>
+      <w:bookmarkStart w:id="12" w:name="_Ref96785472"/>
+      <w:bookmarkStart w:id="13" w:name="_Toc97798143"/>
       <w:r>
         <w:lastRenderedPageBreak/>
         <w:t xml:space="preserve">Tabela </w:t>
       </w:r>
-      <w:r>
-        <w:fldChar w:fldCharType="begin"/>
-      </w:r>
-      <w:r>
-        <w:instrText xml:space="preserve"> SEQ Tabela \* ARABIC </w:instrText>
-      </w:r>
-      <w:r>
-        <w:fldChar w:fldCharType="separate"/>
-      </w:r>
-      <w:r>
-        <w:rPr>
-          <w:noProof/>
-        </w:rPr>
-        <w:t>2</w:t>
-      </w:r>
-      <w:r>
-        <w:rPr>
-          <w:noProof/>
-        </w:rPr>
-        <w:fldChar w:fldCharType="end"/>
-      </w:r>
-      <w:bookmarkEnd w:id="10"/>
+      <w:fldSimple w:instr=" SEQ Tabela \* ARABIC ">
+        <w:r>
+          <w:rPr>
+            <w:noProof/>
+          </w:rPr>
+          <w:t>2</w:t>
+        </w:r>
+      </w:fldSimple>
+      <w:bookmarkEnd w:id="12"/>
       <w:r>
         <w:t xml:space="preserve"> - </w:t>
       </w:r>
       <w:r>
         <w:t>Parâmetros fixos da simulação</w:t>
       </w:r>
-      <w:bookmarkEnd w:id="11"/>
+      <w:bookmarkEnd w:id="13"/>
     </w:p>
     <w:tbl>
       <w:tblPr>
@@ -17460,11 +17680,11 @@
           <w:numId w:val="7"/>
         </w:numPr>
       </w:pPr>
-      <w:bookmarkStart w:id="12" w:name="_Toc97799040"/>
+      <w:bookmarkStart w:id="14" w:name="_Toc106614871"/>
       <w:r>
         <w:t>Validação dos Modelos</w:t>
       </w:r>
-      <w:bookmarkEnd w:id="12"/>
+      <w:bookmarkEnd w:id="14"/>
     </w:p>
     <w:p>
       <w:pPr>
@@ -17560,35 +17780,22 @@
         <w:pStyle w:val="Legenda"/>
         <w:jc w:val="center"/>
       </w:pPr>
-      <w:bookmarkStart w:id="13" w:name="_Toc97798129"/>
+      <w:bookmarkStart w:id="15" w:name="_Toc97798129"/>
       <w:r>
         <w:t xml:space="preserve">Figura </w:t>
       </w:r>
-      <w:r>
-        <w:fldChar w:fldCharType="begin"/>
-      </w:r>
-      <w:r>
-        <w:instrText xml:space="preserve"> SEQ Figura \* ARABIC </w:instrText>
-      </w:r>
-      <w:r>
-        <w:fldChar w:fldCharType="separate"/>
-      </w:r>
-      <w:r>
-        <w:rPr>
-          <w:noProof/>
-        </w:rPr>
-        <w:t>1</w:t>
-      </w:r>
-      <w:r>
-        <w:rPr>
-          <w:noProof/>
-        </w:rPr>
-        <w:fldChar w:fldCharType="end"/>
-      </w:r>
+      <w:fldSimple w:instr=" SEQ Figura \* ARABIC ">
+        <w:r>
+          <w:rPr>
+            <w:noProof/>
+          </w:rPr>
+          <w:t>1</w:t>
+        </w:r>
+      </w:fldSimple>
       <w:r>
         <w:t xml:space="preserve"> - Estratégia de Validação Fora da Amostra Validation</w:t>
       </w:r>
-      <w:bookmarkEnd w:id="13"/>
+      <w:bookmarkEnd w:id="15"/>
     </w:p>
     <w:p>
       <w:pPr>
@@ -19266,35 +19473,22 @@
         <w:pStyle w:val="Legenda"/>
         <w:jc w:val="center"/>
       </w:pPr>
-      <w:bookmarkStart w:id="14" w:name="_Toc97798130"/>
+      <w:bookmarkStart w:id="16" w:name="_Toc97798130"/>
       <w:r>
         <w:t xml:space="preserve">Figura </w:t>
       </w:r>
-      <w:r>
-        <w:fldChar w:fldCharType="begin"/>
-      </w:r>
-      <w:r>
-        <w:instrText xml:space="preserve"> SEQ Figura \* ARABIC </w:instrText>
-      </w:r>
-      <w:r>
-        <w:fldChar w:fldCharType="separate"/>
-      </w:r>
-      <w:r>
-        <w:rPr>
-          <w:noProof/>
-        </w:rPr>
-        <w:t>2</w:t>
-      </w:r>
-      <w:r>
-        <w:rPr>
-          <w:noProof/>
-        </w:rPr>
-        <w:fldChar w:fldCharType="end"/>
-      </w:r>
+      <w:fldSimple w:instr=" SEQ Figura \* ARABIC ">
+        <w:r>
+          <w:rPr>
+            <w:noProof/>
+          </w:rPr>
+          <w:t>2</w:t>
+        </w:r>
+      </w:fldSimple>
       <w:r>
         <w:t xml:space="preserve"> - Fluxograma do Processo de Simulação</w:t>
       </w:r>
-      <w:bookmarkEnd w:id="14"/>
+      <w:bookmarkEnd w:id="16"/>
     </w:p>
     <w:p/>
     <w:p>
@@ -19305,12 +19499,12 @@
           <w:numId w:val="7"/>
         </w:numPr>
       </w:pPr>
-      <w:bookmarkStart w:id="15" w:name="_Toc97799041"/>
+      <w:bookmarkStart w:id="17" w:name="_Toc106614872"/>
       <w:bookmarkEnd w:id="1"/>
       <w:r>
         <w:t>Resultados</w:t>
       </w:r>
-      <w:bookmarkEnd w:id="15"/>
+      <w:bookmarkEnd w:id="17"/>
     </w:p>
     <w:p>
       <w:pPr>
@@ -19322,7 +19516,7 @@
         <w:pStyle w:val="Mestrado"/>
         <w:ind w:firstLine="360"/>
       </w:pPr>
-      <w:bookmarkStart w:id="16" w:name="_Hlk97116230"/>
+      <w:bookmarkStart w:id="18" w:name="_Hlk97116230"/>
       <w:r>
         <w:t>Ao fixar</w:t>
       </w:r>
@@ -19377,10 +19571,10 @@
       <w:r>
         <w:t>reduz de 85% para 90% e 95%.</w:t>
       </w:r>
-      <w:bookmarkStart w:id="17" w:name="_Ref97048943"/>
-      <w:bookmarkStart w:id="18" w:name="_Ref97048940"/>
+      <w:bookmarkStart w:id="19" w:name="_Ref97048943"/>
+      <w:bookmarkStart w:id="20" w:name="_Ref97048940"/>
     </w:p>
-    <w:bookmarkEnd w:id="16"/>
+    <w:bookmarkEnd w:id="18"/>
     <w:p>
       <w:pPr>
         <w:pStyle w:val="Legenda"/>
@@ -19442,34 +19636,21 @@
         <w:pStyle w:val="Legenda"/>
         <w:jc w:val="center"/>
       </w:pPr>
-      <w:bookmarkStart w:id="19" w:name="_Ref97049707"/>
-      <w:bookmarkStart w:id="20" w:name="_Toc97798131"/>
+      <w:bookmarkStart w:id="21" w:name="_Ref97049707"/>
+      <w:bookmarkStart w:id="22" w:name="_Toc97798131"/>
       <w:r>
         <w:t xml:space="preserve">Figura </w:t>
       </w:r>
-      <w:r>
-        <w:fldChar w:fldCharType="begin"/>
-      </w:r>
-      <w:r>
-        <w:instrText xml:space="preserve"> SEQ Figura \* ARABIC </w:instrText>
-      </w:r>
-      <w:r>
-        <w:fldChar w:fldCharType="separate"/>
-      </w:r>
-      <w:r>
-        <w:rPr>
-          <w:noProof/>
-        </w:rPr>
-        <w:t>3</w:t>
-      </w:r>
-      <w:r>
-        <w:rPr>
-          <w:noProof/>
-        </w:rPr>
-        <w:fldChar w:fldCharType="end"/>
-      </w:r>
-      <w:bookmarkEnd w:id="17"/>
+      <w:fldSimple w:instr=" SEQ Figura \* ARABIC ">
+        <w:r>
+          <w:rPr>
+            <w:noProof/>
+          </w:rPr>
+          <w:t>3</w:t>
+        </w:r>
+      </w:fldSimple>
       <w:bookmarkEnd w:id="19"/>
+      <w:bookmarkEnd w:id="21"/>
       <w:r>
         <w:t xml:space="preserve"> – MAE | </w:t>
       </w:r>
@@ -19493,8 +19674,8 @@
       <w:r>
         <w:t xml:space="preserve"> [85%, 90, 95]</w:t>
       </w:r>
-      <w:bookmarkEnd w:id="18"/>
       <w:bookmarkEnd w:id="20"/>
+      <w:bookmarkEnd w:id="22"/>
     </w:p>
     <w:p/>
     <w:p>
@@ -19502,7 +19683,7 @@
         <w:pStyle w:val="Mestrado"/>
         <w:ind w:firstLine="708"/>
       </w:pPr>
-      <w:bookmarkStart w:id="21" w:name="_Hlk97116235"/>
+      <w:bookmarkStart w:id="23" w:name="_Hlk97116235"/>
       <w:r>
         <w:t xml:space="preserve">O comportamento </w:t>
       </w:r>
@@ -19569,8 +19750,8 @@
         <w:pStyle w:val="Legenda"/>
         <w:jc w:val="center"/>
       </w:pPr>
-      <w:bookmarkStart w:id="22" w:name="_Ref97049324"/>
-      <w:bookmarkEnd w:id="21"/>
+      <w:bookmarkStart w:id="24" w:name="_Ref97049324"/>
+      <w:bookmarkEnd w:id="23"/>
       <w:r>
         <w:rPr>
           <w:noProof/>
@@ -19627,32 +19808,19 @@
         <w:pStyle w:val="Legenda"/>
         <w:jc w:val="center"/>
       </w:pPr>
-      <w:bookmarkStart w:id="23" w:name="_Toc97798132"/>
+      <w:bookmarkStart w:id="25" w:name="_Toc97798132"/>
       <w:r>
         <w:t xml:space="preserve">Figura </w:t>
       </w:r>
-      <w:r>
-        <w:fldChar w:fldCharType="begin"/>
-      </w:r>
-      <w:r>
-        <w:instrText xml:space="preserve"> SEQ Figura \* ARABIC </w:instrText>
-      </w:r>
-      <w:r>
-        <w:fldChar w:fldCharType="separate"/>
-      </w:r>
-      <w:r>
-        <w:rPr>
-          <w:noProof/>
-        </w:rPr>
-        <w:t>4</w:t>
-      </w:r>
-      <w:r>
-        <w:rPr>
-          <w:noProof/>
-        </w:rPr>
-        <w:fldChar w:fldCharType="end"/>
-      </w:r>
-      <w:bookmarkEnd w:id="22"/>
+      <w:fldSimple w:instr=" SEQ Figura \* ARABIC ">
+        <w:r>
+          <w:rPr>
+            <w:noProof/>
+          </w:rPr>
+          <w:t>4</w:t>
+        </w:r>
+      </w:fldSimple>
+      <w:bookmarkEnd w:id="24"/>
       <w:r>
         <w:t xml:space="preserve"> - </w:t>
       </w:r>
@@ -19697,14 +19865,14 @@
       <w:r>
         <w:t>]</w:t>
       </w:r>
-      <w:bookmarkEnd w:id="23"/>
+      <w:bookmarkEnd w:id="25"/>
     </w:p>
     <w:p>
       <w:pPr>
         <w:pStyle w:val="Legenda"/>
         <w:jc w:val="center"/>
       </w:pPr>
-      <w:bookmarkStart w:id="24" w:name="_Ref97049843"/>
+      <w:bookmarkStart w:id="26" w:name="_Ref97049843"/>
       <w:r>
         <w:rPr>
           <w:noProof/>
@@ -19761,32 +19929,19 @@
         <w:pStyle w:val="Legenda"/>
         <w:jc w:val="center"/>
       </w:pPr>
-      <w:bookmarkStart w:id="25" w:name="_Toc97798133"/>
+      <w:bookmarkStart w:id="27" w:name="_Toc97798133"/>
       <w:r>
         <w:t xml:space="preserve">Figura </w:t>
       </w:r>
-      <w:r>
-        <w:fldChar w:fldCharType="begin"/>
-      </w:r>
-      <w:r>
-        <w:instrText xml:space="preserve"> SEQ Figura \* ARABIC </w:instrText>
-      </w:r>
-      <w:r>
-        <w:fldChar w:fldCharType="separate"/>
-      </w:r>
-      <w:r>
-        <w:rPr>
-          <w:noProof/>
-        </w:rPr>
-        <w:t>5</w:t>
-      </w:r>
-      <w:r>
-        <w:rPr>
-          <w:noProof/>
-        </w:rPr>
-        <w:fldChar w:fldCharType="end"/>
-      </w:r>
-      <w:bookmarkEnd w:id="24"/>
+      <w:fldSimple w:instr=" SEQ Figura \* ARABIC ">
+        <w:r>
+          <w:rPr>
+            <w:noProof/>
+          </w:rPr>
+          <w:t>5</w:t>
+        </w:r>
+      </w:fldSimple>
+      <w:bookmarkEnd w:id="26"/>
       <w:r>
         <w:t xml:space="preserve"> - </w:t>
       </w:r>
@@ -19825,14 +19980,14 @@
       <w:r>
         <w:t>]</w:t>
       </w:r>
-      <w:bookmarkEnd w:id="25"/>
+      <w:bookmarkEnd w:id="27"/>
     </w:p>
     <w:p>
       <w:pPr>
         <w:pStyle w:val="Mestrado"/>
         <w:ind w:firstLine="708"/>
       </w:pPr>
-      <w:bookmarkStart w:id="26" w:name="_Hlk97116240"/>
+      <w:bookmarkStart w:id="28" w:name="_Hlk97116240"/>
     </w:p>
     <w:p>
       <w:pPr>
@@ -19934,7 +20089,7 @@
         <w:t>.</w:t>
       </w:r>
     </w:p>
-    <w:bookmarkEnd w:id="26"/>
+    <w:bookmarkEnd w:id="28"/>
     <w:p/>
     <w:p>
       <w:pPr>
@@ -19997,33 +20152,20 @@
         <w:pStyle w:val="Legenda"/>
         <w:jc w:val="center"/>
       </w:pPr>
-      <w:bookmarkStart w:id="27" w:name="_Ref97050004"/>
-      <w:bookmarkStart w:id="28" w:name="_Toc97798134"/>
+      <w:bookmarkStart w:id="29" w:name="_Ref97050004"/>
+      <w:bookmarkStart w:id="30" w:name="_Toc97798134"/>
       <w:r>
         <w:t xml:space="preserve">Figura </w:t>
       </w:r>
-      <w:r>
-        <w:fldChar w:fldCharType="begin"/>
-      </w:r>
-      <w:r>
-        <w:instrText xml:space="preserve"> SEQ Figura \* ARABIC </w:instrText>
-      </w:r>
-      <w:r>
-        <w:fldChar w:fldCharType="separate"/>
-      </w:r>
-      <w:r>
-        <w:rPr>
-          <w:noProof/>
-        </w:rPr>
-        <w:t>6</w:t>
-      </w:r>
-      <w:r>
-        <w:rPr>
-          <w:noProof/>
-        </w:rPr>
-        <w:fldChar w:fldCharType="end"/>
-      </w:r>
-      <w:bookmarkEnd w:id="27"/>
+      <w:fldSimple w:instr=" SEQ Figura \* ARABIC ">
+        <w:r>
+          <w:rPr>
+            <w:noProof/>
+          </w:rPr>
+          <w:t>6</w:t>
+        </w:r>
+      </w:fldSimple>
+      <w:bookmarkEnd w:id="29"/>
       <w:r>
         <w:t xml:space="preserve"> - </w:t>
       </w:r>
@@ -20068,14 +20210,14 @@
       <w:r>
         <w:t>]</w:t>
       </w:r>
-      <w:bookmarkEnd w:id="28"/>
+      <w:bookmarkEnd w:id="30"/>
     </w:p>
     <w:p>
       <w:pPr>
         <w:pStyle w:val="Mestrado"/>
         <w:ind w:firstLine="708"/>
       </w:pPr>
-      <w:bookmarkStart w:id="29" w:name="_Hlk97116243"/>
+      <w:bookmarkStart w:id="31" w:name="_Hlk97116243"/>
       <w:r>
         <w:t xml:space="preserve">Não foram </w:t>
       </w:r>
@@ -20185,7 +20327,7 @@
         <w:t>fora da amostra.</w:t>
       </w:r>
     </w:p>
-    <w:bookmarkEnd w:id="29"/>
+    <w:bookmarkEnd w:id="31"/>
     <w:p>
       <w:pPr>
         <w:keepNext/>
@@ -20246,33 +20388,20 @@
         <w:pStyle w:val="Legenda"/>
         <w:jc w:val="center"/>
       </w:pPr>
-      <w:bookmarkStart w:id="30" w:name="_Ref97050433"/>
-      <w:bookmarkStart w:id="31" w:name="_Toc97798135"/>
+      <w:bookmarkStart w:id="32" w:name="_Ref97050433"/>
+      <w:bookmarkStart w:id="33" w:name="_Toc97798135"/>
       <w:r>
         <w:t xml:space="preserve">Figura </w:t>
       </w:r>
-      <w:r>
-        <w:fldChar w:fldCharType="begin"/>
-      </w:r>
-      <w:r>
-        <w:instrText xml:space="preserve"> SEQ Figura \* ARABIC </w:instrText>
-      </w:r>
-      <w:r>
-        <w:fldChar w:fldCharType="separate"/>
-      </w:r>
-      <w:r>
-        <w:rPr>
-          <w:noProof/>
-        </w:rPr>
-        <w:t>7</w:t>
-      </w:r>
-      <w:r>
-        <w:rPr>
-          <w:noProof/>
-        </w:rPr>
-        <w:fldChar w:fldCharType="end"/>
-      </w:r>
-      <w:bookmarkEnd w:id="30"/>
+      <w:fldSimple w:instr=" SEQ Figura \* ARABIC ">
+        <w:r>
+          <w:rPr>
+            <w:noProof/>
+          </w:rPr>
+          <w:t>7</w:t>
+        </w:r>
+      </w:fldSimple>
+      <w:bookmarkEnd w:id="32"/>
       <w:r>
         <w:t xml:space="preserve"> - </w:t>
       </w:r>
@@ -20298,7 +20427,7 @@
       <w:r>
         <w:t>[2,3]</w:t>
       </w:r>
-      <w:bookmarkEnd w:id="31"/>
+      <w:bookmarkEnd w:id="33"/>
     </w:p>
     <w:p>
       <w:pPr>
@@ -20361,33 +20490,20 @@
         <w:pStyle w:val="Legenda"/>
         <w:jc w:val="center"/>
       </w:pPr>
-      <w:bookmarkStart w:id="32" w:name="_Ref97050507"/>
-      <w:bookmarkStart w:id="33" w:name="_Toc97798136"/>
+      <w:bookmarkStart w:id="34" w:name="_Ref97050507"/>
+      <w:bookmarkStart w:id="35" w:name="_Toc97798136"/>
       <w:r>
         <w:t xml:space="preserve">Figura </w:t>
       </w:r>
-      <w:r>
-        <w:fldChar w:fldCharType="begin"/>
-      </w:r>
-      <w:r>
-        <w:instrText xml:space="preserve"> SEQ Figura \* ARABIC </w:instrText>
-      </w:r>
-      <w:r>
-        <w:fldChar w:fldCharType="separate"/>
-      </w:r>
-      <w:r>
-        <w:rPr>
-          <w:noProof/>
-        </w:rPr>
-        <w:t>8</w:t>
-      </w:r>
-      <w:r>
-        <w:rPr>
-          <w:noProof/>
-        </w:rPr>
-        <w:fldChar w:fldCharType="end"/>
-      </w:r>
-      <w:bookmarkEnd w:id="32"/>
+      <w:fldSimple w:instr=" SEQ Figura \* ARABIC ">
+        <w:r>
+          <w:rPr>
+            <w:noProof/>
+          </w:rPr>
+          <w:t>8</w:t>
+        </w:r>
+      </w:fldSimple>
+      <w:bookmarkEnd w:id="34"/>
       <w:r>
         <w:t xml:space="preserve"> - MAE | Fixo :n_obs__</w:t>
       </w:r>
@@ -20413,7 +20529,7 @@
       <w:r>
         <w:t xml:space="preserve"> [2,3]</w:t>
       </w:r>
-      <w:bookmarkEnd w:id="33"/>
+      <w:bookmarkEnd w:id="35"/>
     </w:p>
     <w:p/>
     <w:p>
@@ -20421,7 +20537,7 @@
         <w:pStyle w:val="Mestrado"/>
         <w:ind w:firstLine="708"/>
       </w:pPr>
-      <w:bookmarkStart w:id="34" w:name="_Hlk97116248"/>
+      <w:bookmarkStart w:id="36" w:name="_Hlk97116248"/>
       <w:r>
         <w:t xml:space="preserve">Ao variar o número de observações </w:t>
       </w:r>
@@ -20498,7 +20614,7 @@
         <w:t xml:space="preserve"> </w:t>
       </w:r>
     </w:p>
-    <w:bookmarkEnd w:id="34"/>
+    <w:bookmarkEnd w:id="36"/>
     <w:p>
       <w:pPr>
         <w:keepNext/>
@@ -20560,33 +20676,20 @@
         <w:pStyle w:val="Legenda"/>
         <w:jc w:val="center"/>
       </w:pPr>
-      <w:bookmarkStart w:id="35" w:name="_Ref97051203"/>
-      <w:bookmarkStart w:id="36" w:name="_Toc97798137"/>
+      <w:bookmarkStart w:id="37" w:name="_Ref97051203"/>
+      <w:bookmarkStart w:id="38" w:name="_Toc97798137"/>
       <w:r>
         <w:t xml:space="preserve">Figura </w:t>
       </w:r>
-      <w:r>
-        <w:fldChar w:fldCharType="begin"/>
-      </w:r>
-      <w:r>
-        <w:instrText xml:space="preserve"> SEQ Figura \* ARABIC </w:instrText>
-      </w:r>
-      <w:r>
-        <w:fldChar w:fldCharType="separate"/>
-      </w:r>
-      <w:r>
-        <w:rPr>
-          <w:noProof/>
-        </w:rPr>
-        <w:t>9</w:t>
-      </w:r>
-      <w:r>
-        <w:rPr>
-          <w:noProof/>
-        </w:rPr>
-        <w:fldChar w:fldCharType="end"/>
-      </w:r>
-      <w:bookmarkEnd w:id="35"/>
+      <w:fldSimple w:instr=" SEQ Figura \* ARABIC ">
+        <w:r>
+          <w:rPr>
+            <w:noProof/>
+          </w:rPr>
+          <w:t>9</w:t>
+        </w:r>
+      </w:fldSimple>
+      <w:bookmarkEnd w:id="37"/>
       <w:r>
         <w:t xml:space="preserve"> - </w:t>
       </w:r>
@@ -20599,14 +20702,14 @@
       <w:r>
         <w:t xml:space="preserve"> [100,250,500,1000]</w:t>
       </w:r>
-      <w:bookmarkEnd w:id="36"/>
+      <w:bookmarkEnd w:id="38"/>
     </w:p>
     <w:p>
       <w:pPr>
         <w:pStyle w:val="Mestrado"/>
         <w:ind w:firstLine="708"/>
       </w:pPr>
-      <w:bookmarkStart w:id="37" w:name="_Hlk97116252"/>
+      <w:bookmarkStart w:id="39" w:name="_Hlk97116252"/>
     </w:p>
     <w:p>
       <w:pPr>
@@ -20643,8 +20746,8 @@
         <w:pStyle w:val="Legenda"/>
         <w:jc w:val="center"/>
       </w:pPr>
-      <w:bookmarkStart w:id="38" w:name="_Ref97052754"/>
-      <w:bookmarkEnd w:id="37"/>
+      <w:bookmarkStart w:id="40" w:name="_Ref97052754"/>
+      <w:bookmarkEnd w:id="39"/>
       <w:r>
         <w:rPr>
           <w:noProof/>
@@ -20701,32 +20804,19 @@
         <w:pStyle w:val="Legenda"/>
         <w:jc w:val="center"/>
       </w:pPr>
-      <w:bookmarkStart w:id="39" w:name="_Toc97798138"/>
+      <w:bookmarkStart w:id="41" w:name="_Toc97798138"/>
       <w:r>
         <w:t xml:space="preserve">Figura </w:t>
       </w:r>
-      <w:r>
-        <w:fldChar w:fldCharType="begin"/>
-      </w:r>
-      <w:r>
-        <w:instrText xml:space="preserve"> SEQ Figura \* ARABIC </w:instrText>
-      </w:r>
-      <w:r>
-        <w:fldChar w:fldCharType="separate"/>
-      </w:r>
-      <w:r>
-        <w:rPr>
-          <w:noProof/>
-        </w:rPr>
-        <w:t>10</w:t>
-      </w:r>
-      <w:r>
-        <w:rPr>
-          <w:noProof/>
-        </w:rPr>
-        <w:fldChar w:fldCharType="end"/>
-      </w:r>
-      <w:bookmarkEnd w:id="38"/>
+      <w:fldSimple w:instr=" SEQ Figura \* ARABIC ">
+        <w:r>
+          <w:rPr>
+            <w:noProof/>
+          </w:rPr>
+          <w:t>10</w:t>
+        </w:r>
+      </w:fldSimple>
+      <w:bookmarkEnd w:id="40"/>
       <w:r>
         <w:t xml:space="preserve"> - </w:t>
       </w:r>
@@ -20750,7 +20840,7 @@
       <w:r>
         <w:t>: [0,12]</w:t>
       </w:r>
-      <w:bookmarkEnd w:id="39"/>
+      <w:bookmarkEnd w:id="41"/>
     </w:p>
     <w:p/>
     <w:p>
@@ -20758,7 +20848,7 @@
         <w:pStyle w:val="Mestrado"/>
         <w:ind w:firstLine="708"/>
       </w:pPr>
-      <w:bookmarkStart w:id="40" w:name="_Hlk97116257"/>
+      <w:bookmarkStart w:id="42" w:name="_Hlk97116257"/>
       <w:r>
         <w:t xml:space="preserve">Os demais resultados encontrados </w:t>
       </w:r>
@@ -20869,7 +20959,7 @@
         <w:t xml:space="preserve"> dentre os 3 modelos testados o que performa melhor é o VEC.</w:t>
       </w:r>
     </w:p>
-    <w:bookmarkEnd w:id="40"/>
+    <w:bookmarkEnd w:id="42"/>
     <w:p>
       <w:pPr>
         <w:keepNext/>
@@ -20930,33 +21020,20 @@
         <w:pStyle w:val="Legenda"/>
         <w:jc w:val="center"/>
       </w:pPr>
-      <w:bookmarkStart w:id="41" w:name="_Ref97053442"/>
-      <w:bookmarkStart w:id="42" w:name="_Toc97798139"/>
+      <w:bookmarkStart w:id="43" w:name="_Ref97053442"/>
+      <w:bookmarkStart w:id="44" w:name="_Toc97798139"/>
       <w:r>
         <w:t xml:space="preserve">Figura </w:t>
       </w:r>
-      <w:r>
-        <w:fldChar w:fldCharType="begin"/>
-      </w:r>
-      <w:r>
-        <w:instrText xml:space="preserve"> SEQ Figura \* ARABIC </w:instrText>
-      </w:r>
-      <w:r>
-        <w:fldChar w:fldCharType="separate"/>
-      </w:r>
-      <w:r>
-        <w:rPr>
-          <w:noProof/>
-        </w:rPr>
-        <w:t>11</w:t>
-      </w:r>
-      <w:r>
-        <w:rPr>
-          <w:noProof/>
-        </w:rPr>
-        <w:fldChar w:fldCharType="end"/>
-      </w:r>
-      <w:bookmarkEnd w:id="41"/>
+      <w:fldSimple w:instr=" SEQ Figura \* ARABIC ">
+        <w:r>
+          <w:rPr>
+            <w:noProof/>
+          </w:rPr>
+          <w:t>11</w:t>
+        </w:r>
+      </w:fldSimple>
+      <w:bookmarkEnd w:id="43"/>
       <w:r>
         <w:t xml:space="preserve"> - MSE</w:t>
       </w:r>
@@ -20971,14 +21048,14 @@
       <w:r>
         <w:t xml:space="preserve"> [100,250,500,1000]</w:t>
       </w:r>
-      <w:bookmarkEnd w:id="42"/>
+      <w:bookmarkEnd w:id="44"/>
     </w:p>
     <w:p>
       <w:pPr>
         <w:pStyle w:val="Mestrado"/>
         <w:ind w:firstLine="708"/>
       </w:pPr>
-      <w:bookmarkStart w:id="43" w:name="_Hlk97116261"/>
+      <w:bookmarkStart w:id="45" w:name="_Hlk97116261"/>
     </w:p>
     <w:p>
       <w:pPr>
@@ -21125,59 +21202,46 @@
         <w:keepNext/>
         <w:jc w:val="center"/>
       </w:pPr>
-      <w:bookmarkStart w:id="44" w:name="_Ref97104567"/>
-      <w:bookmarkStart w:id="45" w:name="_Toc97798144"/>
-      <w:bookmarkEnd w:id="43"/>
+      <w:bookmarkStart w:id="46" w:name="_Ref97104567"/>
+      <w:bookmarkStart w:id="47" w:name="_Toc97798144"/>
+      <w:bookmarkEnd w:id="45"/>
       <w:r>
         <w:t xml:space="preserve">Tabela </w:t>
       </w:r>
-      <w:r>
-        <w:fldChar w:fldCharType="begin"/>
-      </w:r>
-      <w:r>
-        <w:instrText xml:space="preserve"> SEQ Tabela \* ARABIC </w:instrText>
-      </w:r>
-      <w:r>
-        <w:fldChar w:fldCharType="separate"/>
-      </w:r>
-      <w:r>
-        <w:rPr>
-          <w:noProof/>
-        </w:rPr>
+      <w:fldSimple w:instr=" SEQ Tabela \* ARABIC ">
+        <w:r>
+          <w:rPr>
+            <w:noProof/>
+          </w:rPr>
+          <w:t>3</w:t>
+        </w:r>
+      </w:fldSimple>
+      <w:bookmarkEnd w:id="46"/>
+      <w:r>
+        <w:t xml:space="preserve"> - Percentual de Modelos com Performance igual fora da amostra segundo teste de Diebold Mariano</w:t>
+      </w:r>
+      <w:r>
+        <w:t xml:space="preserve"> | </w:t>
+      </w:r>
+      <w:r>
+        <w:t xml:space="preserve">Fixando: </w:t>
+      </w:r>
+      <w:r>
+        <w:t>n_obs__1000 &amp; n_ma__</w:t>
+      </w:r>
+      <w:r>
+        <w:t>0</w:t>
+      </w:r>
+      <w:r>
+        <w:t xml:space="preserve"> &amp; n_fold_ts__85 &amp; n_ts_</w:t>
+      </w:r>
+      <w:r>
         <w:t>3</w:t>
       </w:r>
       <w:r>
-        <w:rPr>
-          <w:noProof/>
-        </w:rPr>
-        <w:fldChar w:fldCharType="end"/>
-      </w:r>
-      <w:bookmarkEnd w:id="44"/>
-      <w:r>
-        <w:t xml:space="preserve"> - Percentual de Modelos com Performance igual fora da amostra segundo teste de Diebold Mariano</w:t>
-      </w:r>
-      <w:r>
         <w:t xml:space="preserve"> | </w:t>
       </w:r>
       <w:r>
-        <w:t xml:space="preserve">Fixando: </w:t>
-      </w:r>
-      <w:r>
-        <w:t>n_obs__1000 &amp; n_ma__</w:t>
-      </w:r>
-      <w:r>
-        <w:t>0</w:t>
-      </w:r>
-      <w:r>
-        <w:t xml:space="preserve"> &amp; n_fold_ts__85 &amp; n_ts_</w:t>
-      </w:r>
-      <w:r>
-        <w:t>3</w:t>
-      </w:r>
-      <w:r>
-        <w:t xml:space="preserve"> | </w:t>
-      </w:r>
-      <w:r>
         <w:t xml:space="preserve">Variando: </w:t>
       </w:r>
       <w:proofErr w:type="spellStart"/>
@@ -21194,7 +21258,7 @@
       <w:r>
         <w:t xml:space="preserve"> [85%,90%,95%]</w:t>
       </w:r>
-      <w:bookmarkEnd w:id="45"/>
+      <w:bookmarkEnd w:id="47"/>
       <w:r>
         <w:t xml:space="preserve">  </w:t>
       </w:r>
@@ -23596,7 +23660,7 @@
         <w:pStyle w:val="Mestrado"/>
         <w:ind w:firstLine="708"/>
       </w:pPr>
-      <w:bookmarkStart w:id="46" w:name="_Hlk97116264"/>
+      <w:bookmarkStart w:id="48" w:name="_Hlk97116264"/>
       <w:r>
         <w:t>Foi observado também que quanto menor o número de observações da base de dados (</w:t>
       </w:r>
@@ -23639,34 +23703,21 @@
         <w:keepNext/>
         <w:jc w:val="center"/>
       </w:pPr>
-      <w:bookmarkStart w:id="47" w:name="_Ref97104814"/>
-      <w:bookmarkStart w:id="48" w:name="_Toc97798145"/>
-      <w:bookmarkEnd w:id="46"/>
+      <w:bookmarkStart w:id="49" w:name="_Ref97104814"/>
+      <w:bookmarkStart w:id="50" w:name="_Toc97798145"/>
+      <w:bookmarkEnd w:id="48"/>
       <w:r>
         <w:t xml:space="preserve">Tabela </w:t>
       </w:r>
-      <w:r>
-        <w:fldChar w:fldCharType="begin"/>
-      </w:r>
-      <w:r>
-        <w:instrText xml:space="preserve"> SEQ Tabela \* ARABIC </w:instrText>
-      </w:r>
-      <w:r>
-        <w:fldChar w:fldCharType="separate"/>
-      </w:r>
-      <w:r>
-        <w:rPr>
-          <w:noProof/>
-        </w:rPr>
-        <w:t>4</w:t>
-      </w:r>
-      <w:r>
-        <w:rPr>
-          <w:noProof/>
-        </w:rPr>
-        <w:fldChar w:fldCharType="end"/>
-      </w:r>
-      <w:bookmarkEnd w:id="47"/>
+      <w:fldSimple w:instr=" SEQ Tabela \* ARABIC ">
+        <w:r>
+          <w:rPr>
+            <w:noProof/>
+          </w:rPr>
+          <w:t>4</w:t>
+        </w:r>
+      </w:fldSimple>
+      <w:bookmarkEnd w:id="49"/>
       <w:r>
         <w:t xml:space="preserve"> - Percentual de Modelos com Performance igual fora da amostra segundo teste de Diebold Mariano</w:t>
       </w:r>
@@ -23714,7 +23765,7 @@
       <w:r>
         <w:t xml:space="preserve"> [85%,90%,95%]</w:t>
       </w:r>
-      <w:bookmarkEnd w:id="48"/>
+      <w:bookmarkEnd w:id="50"/>
     </w:p>
     <w:tbl>
       <w:tblPr>
@@ -26090,7 +26141,7 @@
         <w:pStyle w:val="Mestrado"/>
         <w:ind w:firstLine="708"/>
       </w:pPr>
-      <w:bookmarkStart w:id="49" w:name="_Hlk97116267"/>
+      <w:bookmarkStart w:id="51" w:name="_Hlk97116267"/>
       <w:r>
         <w:t xml:space="preserve">Ao variar o tamanho </w:t>
       </w:r>
@@ -26116,7 +26167,7 @@
         <w:t xml:space="preserve"> igual em períodos fora da amostra. </w:t>
       </w:r>
     </w:p>
-    <w:bookmarkEnd w:id="49"/>
+    <w:bookmarkEnd w:id="51"/>
     <w:p>
       <w:pPr>
         <w:rPr>
@@ -26130,32 +26181,19 @@
         <w:keepNext/>
         <w:jc w:val="center"/>
       </w:pPr>
-      <w:bookmarkStart w:id="50" w:name="_Toc97798146"/>
+      <w:bookmarkStart w:id="52" w:name="_Toc97798146"/>
       <w:r>
         <w:lastRenderedPageBreak/>
         <w:t xml:space="preserve">Tabela </w:t>
       </w:r>
-      <w:r>
-        <w:fldChar w:fldCharType="begin"/>
-      </w:r>
-      <w:r>
-        <w:instrText xml:space="preserve"> SEQ Tabela \* ARABIC </w:instrText>
-      </w:r>
-      <w:r>
-        <w:fldChar w:fldCharType="separate"/>
-      </w:r>
-      <w:r>
-        <w:rPr>
-          <w:noProof/>
-        </w:rPr>
-        <w:t>5</w:t>
-      </w:r>
-      <w:r>
-        <w:rPr>
-          <w:noProof/>
-        </w:rPr>
-        <w:fldChar w:fldCharType="end"/>
-      </w:r>
+      <w:fldSimple w:instr=" SEQ Tabela \* ARABIC ">
+        <w:r>
+          <w:rPr>
+            <w:noProof/>
+          </w:rPr>
+          <w:t>5</w:t>
+        </w:r>
+      </w:fldSimple>
       <w:r>
         <w:t xml:space="preserve"> - Percentual de Modelos com Performance igual fora da amostra segundo teste de Diebold </w:t>
       </w:r>
@@ -26201,7 +26239,7 @@
       <w:r>
         <w:t>]</w:t>
       </w:r>
-      <w:bookmarkEnd w:id="50"/>
+      <w:bookmarkEnd w:id="52"/>
     </w:p>
     <w:tbl>
       <w:tblPr>
@@ -28571,7 +28609,7 @@
       </w:tr>
     </w:tbl>
     <w:p>
-      <w:bookmarkStart w:id="51" w:name="_Hlk97116276"/>
+      <w:bookmarkStart w:id="53" w:name="_Hlk97116276"/>
     </w:p>
     <w:p>
       <w:pPr>
@@ -28630,37 +28668,21 @@
         <w:keepNext/>
         <w:jc w:val="center"/>
       </w:pPr>
-      <w:bookmarkStart w:id="52" w:name="_Ref97105129"/>
-      <w:bookmarkStart w:id="53" w:name="_Toc97798147"/>
-      <w:bookmarkEnd w:id="51"/>
+      <w:bookmarkStart w:id="54" w:name="_Ref97105129"/>
+      <w:bookmarkStart w:id="55" w:name="_Toc97798147"/>
+      <w:bookmarkEnd w:id="53"/>
       <w:r>
         <w:t xml:space="preserve">Tabela </w:t>
       </w:r>
-      <w:r>
-        <w:fldChar w:fldCharType="begin"/>
-      </w:r>
-      <w:r>
-        <w:instrText xml:space="preserve"> SEQ </w:instrText>
-      </w:r>
-      <w:r>
-        <w:instrText xml:space="preserve">Tabela \* ARABIC </w:instrText>
-      </w:r>
-      <w:r>
-        <w:fldChar w:fldCharType="separate"/>
-      </w:r>
-      <w:r>
-        <w:rPr>
-          <w:noProof/>
-        </w:rPr>
-        <w:t>6</w:t>
-      </w:r>
-      <w:r>
-        <w:rPr>
-          <w:noProof/>
-        </w:rPr>
-        <w:fldChar w:fldCharType="end"/>
-      </w:r>
-      <w:bookmarkEnd w:id="52"/>
+      <w:fldSimple w:instr=" SEQ Tabela \* ARABIC ">
+        <w:r>
+          <w:rPr>
+            <w:noProof/>
+          </w:rPr>
+          <w:t>6</w:t>
+        </w:r>
+      </w:fldSimple>
+      <w:bookmarkEnd w:id="54"/>
       <w:r>
         <w:t xml:space="preserve"> - Percentual de Modelos com Performance igual fora da amostra segundo teste de Diebold Mariano</w:t>
       </w:r>
@@ -28711,7 +28733,7 @@
       <w:r>
         <w:t>]</w:t>
       </w:r>
-      <w:bookmarkEnd w:id="53"/>
+      <w:bookmarkEnd w:id="55"/>
     </w:p>
     <w:tbl>
       <w:tblPr>
@@ -30455,7 +30477,7 @@
         <w:pStyle w:val="Mestrado"/>
         <w:ind w:firstLine="708"/>
       </w:pPr>
-      <w:bookmarkStart w:id="54" w:name="_Hlk97116280"/>
+      <w:bookmarkStart w:id="56" w:name="_Hlk97116280"/>
       <w:r>
         <w:t xml:space="preserve">Ao utilizar </w:t>
       </w:r>
@@ -30497,34 +30519,21 @@
         <w:keepNext/>
         <w:jc w:val="center"/>
       </w:pPr>
-      <w:bookmarkStart w:id="55" w:name="_Ref97105226"/>
-      <w:bookmarkStart w:id="56" w:name="_Toc97798148"/>
-      <w:bookmarkEnd w:id="54"/>
+      <w:bookmarkStart w:id="57" w:name="_Ref97105226"/>
+      <w:bookmarkStart w:id="58" w:name="_Toc97798148"/>
+      <w:bookmarkEnd w:id="56"/>
       <w:r>
         <w:t xml:space="preserve">Tabela </w:t>
       </w:r>
-      <w:r>
-        <w:fldChar w:fldCharType="begin"/>
-      </w:r>
-      <w:r>
-        <w:instrText xml:space="preserve"> SEQ Tabela \* ARABIC </w:instrText>
-      </w:r>
-      <w:r>
-        <w:fldChar w:fldCharType="separate"/>
-      </w:r>
-      <w:r>
-        <w:rPr>
-          <w:noProof/>
-        </w:rPr>
-        <w:t>7</w:t>
-      </w:r>
-      <w:r>
-        <w:rPr>
-          <w:noProof/>
-        </w:rPr>
-        <w:fldChar w:fldCharType="end"/>
-      </w:r>
-      <w:bookmarkEnd w:id="55"/>
+      <w:fldSimple w:instr=" SEQ Tabela \* ARABIC ">
+        <w:r>
+          <w:rPr>
+            <w:noProof/>
+          </w:rPr>
+          <w:t>7</w:t>
+        </w:r>
+      </w:fldSimple>
+      <w:bookmarkEnd w:id="57"/>
       <w:r>
         <w:t xml:space="preserve"> - Percentual de Modelos com Performance igual fora da amostra segundo teste de Diebold Mariano</w:t>
       </w:r>
@@ -30586,7 +30595,7 @@
       <w:r>
         <w:t>]</w:t>
       </w:r>
-      <w:bookmarkEnd w:id="56"/>
+      <w:bookmarkEnd w:id="58"/>
     </w:p>
     <w:tbl>
       <w:tblPr>
@@ -32462,7 +32471,7 @@
         <w:pStyle w:val="Mestrado"/>
         <w:ind w:firstLine="708"/>
       </w:pPr>
-      <w:bookmarkStart w:id="57" w:name="_Hlk97116283"/>
+      <w:bookmarkStart w:id="59" w:name="_Hlk97116283"/>
       <w:r>
         <w:t xml:space="preserve">Ao avaliar os </w:t>
       </w:r>
@@ -32524,38 +32533,25 @@
         <w:keepNext/>
         <w:jc w:val="center"/>
       </w:pPr>
-      <w:bookmarkStart w:id="58" w:name="_Ref97106849"/>
-      <w:bookmarkStart w:id="59" w:name="_Toc97798149"/>
-      <w:bookmarkEnd w:id="57"/>
+      <w:bookmarkStart w:id="60" w:name="_Ref97106849"/>
+      <w:bookmarkStart w:id="61" w:name="_Toc97798149"/>
+      <w:bookmarkEnd w:id="59"/>
       <w:r>
         <w:t xml:space="preserve">Tabela </w:t>
       </w:r>
-      <w:r>
-        <w:fldChar w:fldCharType="begin"/>
-      </w:r>
-      <w:r>
-        <w:instrText xml:space="preserve"> SEQ Tabela \* ARABIC </w:instrText>
-      </w:r>
-      <w:r>
-        <w:fldChar w:fldCharType="separate"/>
-      </w:r>
-      <w:r>
-        <w:rPr>
-          <w:noProof/>
-        </w:rPr>
-        <w:t>8</w:t>
-      </w:r>
-      <w:r>
-        <w:rPr>
-          <w:noProof/>
-        </w:rPr>
-        <w:fldChar w:fldCharType="end"/>
-      </w:r>
-      <w:bookmarkEnd w:id="58"/>
+      <w:fldSimple w:instr=" SEQ Tabela \* ARABIC ">
+        <w:r>
+          <w:rPr>
+            <w:noProof/>
+          </w:rPr>
+          <w:t>8</w:t>
+        </w:r>
+      </w:fldSimple>
+      <w:bookmarkEnd w:id="60"/>
       <w:r>
         <w:t xml:space="preserve"> – Teste de KS para cada combinação de parâmetros da simulação mantendo fixo o número de observações em 500 unidades.</w:t>
       </w:r>
-      <w:bookmarkEnd w:id="59"/>
+      <w:bookmarkEnd w:id="61"/>
     </w:p>
     <w:tbl>
       <w:tblPr>
@@ -35000,33 +34996,20 @@
         <w:pStyle w:val="Legenda"/>
         <w:jc w:val="center"/>
       </w:pPr>
-      <w:bookmarkStart w:id="60" w:name="_Ref97107391"/>
-      <w:bookmarkStart w:id="61" w:name="_Toc97798140"/>
+      <w:bookmarkStart w:id="62" w:name="_Ref97107391"/>
+      <w:bookmarkStart w:id="63" w:name="_Toc97798140"/>
       <w:r>
         <w:t xml:space="preserve">Figura </w:t>
       </w:r>
-      <w:r>
-        <w:fldChar w:fldCharType="begin"/>
-      </w:r>
-      <w:r>
-        <w:instrText xml:space="preserve"> SEQ Figura \* ARABIC </w:instrText>
-      </w:r>
-      <w:r>
-        <w:fldChar w:fldCharType="separate"/>
-      </w:r>
-      <w:r>
-        <w:rPr>
-          <w:noProof/>
-        </w:rPr>
-        <w:t>12</w:t>
-      </w:r>
-      <w:r>
-        <w:rPr>
-          <w:noProof/>
-        </w:rPr>
-        <w:fldChar w:fldCharType="end"/>
-      </w:r>
-      <w:bookmarkEnd w:id="60"/>
+      <w:fldSimple w:instr=" SEQ Figura \* ARABIC ">
+        <w:r>
+          <w:rPr>
+            <w:noProof/>
+          </w:rPr>
+          <w:t>12</w:t>
+        </w:r>
+      </w:fldSimple>
+      <w:bookmarkEnd w:id="62"/>
       <w:r>
         <w:t xml:space="preserve">– ECDF </w:t>
       </w:r>
@@ -35036,10 +35019,10 @@
       <w:r>
         <w:t xml:space="preserve"> &amp; n_obs__500 &amp; n_ma__0 &amp; n_fold_ts__85 &amp; n_ts__2</w:t>
       </w:r>
-      <w:bookmarkEnd w:id="61"/>
+      <w:bookmarkEnd w:id="63"/>
     </w:p>
     <w:p>
-      <w:bookmarkStart w:id="62" w:name="_Hlk97116294"/>
+      <w:bookmarkStart w:id="64" w:name="_Hlk97116294"/>
     </w:p>
     <w:p>
       <w:pPr>
@@ -35142,34 +35125,21 @@
         <w:keepNext/>
         <w:jc w:val="center"/>
       </w:pPr>
-      <w:bookmarkStart w:id="63" w:name="_Ref97108142"/>
-      <w:bookmarkStart w:id="64" w:name="_Toc97798150"/>
-      <w:bookmarkEnd w:id="62"/>
+      <w:bookmarkStart w:id="65" w:name="_Ref97108142"/>
+      <w:bookmarkStart w:id="66" w:name="_Toc97798150"/>
+      <w:bookmarkEnd w:id="64"/>
       <w:r>
         <w:t xml:space="preserve">Tabela </w:t>
       </w:r>
-      <w:r>
-        <w:fldChar w:fldCharType="begin"/>
-      </w:r>
-      <w:r>
-        <w:instrText xml:space="preserve"> SEQ Tabela \* ARABIC </w:instrText>
-      </w:r>
-      <w:r>
-        <w:fldChar w:fldCharType="separate"/>
-      </w:r>
-      <w:r>
-        <w:rPr>
-          <w:noProof/>
-        </w:rPr>
-        <w:t>9</w:t>
-      </w:r>
-      <w:r>
-        <w:rPr>
-          <w:noProof/>
-        </w:rPr>
-        <w:fldChar w:fldCharType="end"/>
-      </w:r>
-      <w:bookmarkEnd w:id="63"/>
+      <w:fldSimple w:instr=" SEQ Tabela \* ARABIC ">
+        <w:r>
+          <w:rPr>
+            <w:noProof/>
+          </w:rPr>
+          <w:t>9</w:t>
+        </w:r>
+      </w:fldSimple>
+      <w:bookmarkEnd w:id="65"/>
       <w:r>
         <w:t xml:space="preserve"> </w:t>
       </w:r>
@@ -35182,7 +35152,7 @@
       <w:r>
         <w:t xml:space="preserve"> unidades.</w:t>
       </w:r>
-      <w:bookmarkEnd w:id="64"/>
+      <w:bookmarkEnd w:id="66"/>
     </w:p>
     <w:tbl>
       <w:tblPr>
@@ -37299,33 +37269,20 @@
         <w:pStyle w:val="Legenda"/>
         <w:jc w:val="center"/>
       </w:pPr>
-      <w:bookmarkStart w:id="65" w:name="_Ref97116138"/>
-      <w:bookmarkStart w:id="66" w:name="_Toc97798141"/>
+      <w:bookmarkStart w:id="67" w:name="_Ref97116138"/>
+      <w:bookmarkStart w:id="68" w:name="_Toc97798141"/>
       <w:r>
         <w:t xml:space="preserve">Figura </w:t>
       </w:r>
-      <w:r>
-        <w:fldChar w:fldCharType="begin"/>
-      </w:r>
-      <w:r>
-        <w:instrText xml:space="preserve"> SEQ Figura \* ARABIC </w:instrText>
-      </w:r>
-      <w:r>
-        <w:fldChar w:fldCharType="separate"/>
-      </w:r>
-      <w:r>
-        <w:rPr>
-          <w:noProof/>
-        </w:rPr>
-        <w:t>13</w:t>
-      </w:r>
-      <w:r>
-        <w:rPr>
-          <w:noProof/>
-        </w:rPr>
-        <w:fldChar w:fldCharType="end"/>
-      </w:r>
-      <w:bookmarkEnd w:id="65"/>
+      <w:fldSimple w:instr=" SEQ Figura \* ARABIC ">
+        <w:r>
+          <w:rPr>
+            <w:noProof/>
+          </w:rPr>
+          <w:t>13</w:t>
+        </w:r>
+      </w:fldSimple>
+      <w:bookmarkEnd w:id="67"/>
       <w:r>
         <w:t xml:space="preserve"> </w:t>
       </w:r>
@@ -37344,7 +37301,7 @@
       <w:r>
         <w:t xml:space="preserve"> &amp; n_obs__100 &amp; n_ma__0 &amp; n_fold_ts__95 &amp; n_ts__3</w:t>
       </w:r>
-      <w:bookmarkEnd w:id="66"/>
+      <w:bookmarkEnd w:id="68"/>
     </w:p>
     <w:p>
       <w:pPr>
@@ -37360,11 +37317,11 @@
           <w:numId w:val="7"/>
         </w:numPr>
       </w:pPr>
-      <w:bookmarkStart w:id="67" w:name="_Toc97799042"/>
+      <w:bookmarkStart w:id="69" w:name="_Toc106614873"/>
       <w:r>
         <w:t>Conclusões</w:t>
       </w:r>
-      <w:bookmarkEnd w:id="67"/>
+      <w:bookmarkEnd w:id="69"/>
     </w:p>
     <w:p>
       <w:pPr>
@@ -37634,11 +37591,11 @@
           <w:numId w:val="7"/>
         </w:numPr>
       </w:pPr>
-      <w:bookmarkStart w:id="68" w:name="_Toc97799043"/>
+      <w:bookmarkStart w:id="70" w:name="_Toc106614874"/>
       <w:r>
         <w:t>Referências</w:t>
       </w:r>
-      <w:bookmarkEnd w:id="68"/>
+      <w:bookmarkEnd w:id="70"/>
     </w:p>
     <w:p/>
     <w:p>
@@ -40052,12 +40009,12 @@
           <w:numId w:val="7"/>
         </w:numPr>
       </w:pPr>
-      <w:bookmarkStart w:id="69" w:name="_Toc97799044"/>
+      <w:bookmarkStart w:id="71" w:name="_Toc106614875"/>
       <w:r>
         <w:lastRenderedPageBreak/>
         <w:t>Apêndice</w:t>
       </w:r>
-      <w:bookmarkEnd w:id="69"/>
+      <w:bookmarkEnd w:id="71"/>
     </w:p>
     <w:p>
       <w:pPr>
@@ -40087,11 +40044,11 @@
           <w:numId w:val="7"/>
         </w:numPr>
       </w:pPr>
-      <w:bookmarkStart w:id="70" w:name="_Toc97799045"/>
+      <w:bookmarkStart w:id="72" w:name="_Toc106614876"/>
       <w:r>
         <w:t>Repositório</w:t>
       </w:r>
-      <w:bookmarkEnd w:id="70"/>
+      <w:bookmarkEnd w:id="72"/>
     </w:p>
     <w:p/>
     <w:p>
@@ -40524,7 +40481,7 @@
               <wp:lineTo x="0" y="0"/>
             </wp:wrapPolygon>
           </wp:wrapTight>
-          <wp:docPr id="3" name="Picture 3" descr="BW_TREE_Article_21mm"/>
+          <wp:docPr id="9" name="Picture 3" descr="BW_TREE_Article_21mm"/>
           <wp:cNvGraphicFramePr>
             <a:graphicFrameLocks xmlns:a="http://schemas.openxmlformats.org/drawingml/2006/main" noChangeAspect="1"/>
           </wp:cNvGraphicFramePr>
@@ -40590,7 +40547,7 @@
           <wp:extent cx="658495" cy="765175"/>
           <wp:effectExtent l="0" t="0" r="8255" b="0"/>
           <wp:wrapSquare wrapText="bothSides"/>
-          <wp:docPr id="4" name="Imagem 4"/>
+          <wp:docPr id="10" name="Imagem 10"/>
           <wp:cNvGraphicFramePr>
             <a:graphicFrameLocks xmlns:a="http://schemas.openxmlformats.org/drawingml/2006/main" noChangeAspect="1"/>
           </wp:cNvGraphicFramePr>
@@ -42836,11 +42793,11 @@
   <w:abstractNum w:abstractNumId="23" w15:restartNumberingAfterBreak="0">
     <w:nsid w:val="4E206FF7"/>
     <w:multiLevelType w:val="multilevel"/>
-    <w:tmpl w:val="0416001D"/>
+    <w:tmpl w:val="0416001F"/>
     <w:lvl w:ilvl="0">
       <w:start w:val="1"/>
       <w:numFmt w:val="decimal"/>
-      <w:lvlText w:val="%1)"/>
+      <w:lvlText w:val="%1."/>
       <w:lvlJc w:val="left"/>
       <w:pPr>
         <w:ind w:left="360" w:hanging="360"/>
@@ -42848,74 +42805,74 @@
     </w:lvl>
     <w:lvl w:ilvl="1">
       <w:start w:val="1"/>
-      <w:numFmt w:val="lowerLetter"/>
-      <w:lvlText w:val="%2)"/>
+      <w:numFmt w:val="decimal"/>
+      <w:lvlText w:val="%1.%2."/>
       <w:lvlJc w:val="left"/>
       <w:pPr>
-        <w:ind w:left="720" w:hanging="360"/>
+        <w:ind w:left="792" w:hanging="432"/>
       </w:pPr>
     </w:lvl>
     <w:lvl w:ilvl="2">
       <w:start w:val="1"/>
-      <w:numFmt w:val="lowerRoman"/>
-      <w:lvlText w:val="%3)"/>
+      <w:numFmt w:val="decimal"/>
+      <w:lvlText w:val="%1.%2.%3."/>
       <w:lvlJc w:val="left"/>
       <w:pPr>
-        <w:ind w:left="1080" w:hanging="360"/>
+        <w:ind w:left="1224" w:hanging="504"/>
       </w:pPr>
     </w:lvl>
     <w:lvl w:ilvl="3">
       <w:start w:val="1"/>
       <w:numFmt w:val="decimal"/>
-      <w:lvlText w:val="(%4)"/>
+      <w:lvlText w:val="%1.%2.%3.%4."/>
       <w:lvlJc w:val="left"/>
       <w:pPr>
-        <w:ind w:left="1440" w:hanging="360"/>
+        <w:ind w:left="1728" w:hanging="648"/>
       </w:pPr>
     </w:lvl>
     <w:lvl w:ilvl="4">
       <w:start w:val="1"/>
-      <w:numFmt w:val="lowerLetter"/>
-      <w:lvlText w:val="(%5)"/>
+      <w:numFmt w:val="decimal"/>
+      <w:lvlText w:val="%1.%2.%3.%4.%5."/>
       <w:lvlJc w:val="left"/>
       <w:pPr>
-        <w:ind w:left="1800" w:hanging="360"/>
+        <w:ind w:left="2232" w:hanging="792"/>
       </w:pPr>
     </w:lvl>
     <w:lvl w:ilvl="5">
       <w:start w:val="1"/>
-      <w:numFmt w:val="lowerRoman"/>
-      <w:lvlText w:val="(%6)"/>
+      <w:numFmt w:val="decimal"/>
+      <w:lvlText w:val="%1.%2.%3.%4.%5.%6."/>
       <w:lvlJc w:val="left"/>
       <w:pPr>
-        <w:ind w:left="2160" w:hanging="360"/>
+        <w:ind w:left="2736" w:hanging="936"/>
       </w:pPr>
     </w:lvl>
     <w:lvl w:ilvl="6">
       <w:start w:val="1"/>
       <w:numFmt w:val="decimal"/>
-      <w:lvlText w:val="%7."/>
+      <w:lvlText w:val="%1.%2.%3.%4.%5.%6.%7."/>
       <w:lvlJc w:val="left"/>
       <w:pPr>
-        <w:ind w:left="2520" w:hanging="360"/>
+        <w:ind w:left="3240" w:hanging="1080"/>
       </w:pPr>
     </w:lvl>
     <w:lvl w:ilvl="7">
       <w:start w:val="1"/>
-      <w:numFmt w:val="lowerLetter"/>
-      <w:lvlText w:val="%8."/>
+      <w:numFmt w:val="decimal"/>
+      <w:lvlText w:val="%1.%2.%3.%4.%5.%6.%7.%8."/>
       <w:lvlJc w:val="left"/>
       <w:pPr>
-        <w:ind w:left="2880" w:hanging="360"/>
+        <w:ind w:left="3744" w:hanging="1224"/>
       </w:pPr>
     </w:lvl>
     <w:lvl w:ilvl="8">
       <w:start w:val="1"/>
-      <w:numFmt w:val="lowerRoman"/>
-      <w:lvlText w:val="%9."/>
+      <w:numFmt w:val="decimal"/>
+      <w:lvlText w:val="%1.%2.%3.%4.%5.%6.%7.%8.%9."/>
       <w:lvlJc w:val="left"/>
       <w:pPr>
-        <w:ind w:left="3240" w:hanging="360"/>
+        <w:ind w:left="4320" w:hanging="1440"/>
       </w:pPr>
     </w:lvl>
   </w:abstractNum>
@@ -46204,6 +46161,25 @@
       <w:szCs w:val="24"/>
     </w:rPr>
   </w:style>
+  <w:style w:type="paragraph" w:styleId="Sumrio3">
+    <w:name w:val="toc 3"/>
+    <w:basedOn w:val="Normal"/>
+    <w:next w:val="Normal"/>
+    <w:autoRedefine/>
+    <w:uiPriority w:val="39"/>
+    <w:unhideWhenUsed/>
+    <w:rsid w:val="00356220"/>
+    <w:pPr>
+      <w:spacing w:after="100"/>
+      <w:ind w:left="440"/>
+      <w:jc w:val="left"/>
+    </w:pPr>
+    <w:rPr>
+      <w:rFonts w:eastAsiaTheme="minorEastAsia" w:cs="Times New Roman"/>
+      <w:sz w:val="22"/>
+      <w:lang w:eastAsia="pt-BR"/>
+    </w:rPr>
+  </w:style>
 </w:styles>
 </file>
 

</xml_diff>